<commit_message>
criando uma validação no formulario para entrar no chat :D
</commit_message>
<xml_diff>
--- a/_programacao_aula/parte2.docx
+++ b/_programacao_aula/parte2.docx
@@ -855,6 +855,7 @@
         <w:rPr>
           <w:sz w:val="24"/>
           <w:szCs w:val="24"/>
+          <w:lang w:val="en-US"/>
         </w:rPr>
       </w:pPr>
     </w:p>
@@ -1687,39 +1688,16 @@
         <w:rPr>
           <w:sz w:val="24"/>
           <w:szCs w:val="24"/>
-        </w:rPr>
-      </w:pPr>
-      <w:proofErr w:type="spellStart"/>
-      <w:r>
-        <w:rPr>
-          <w:sz w:val="24"/>
-          <w:szCs w:val="24"/>
-        </w:rPr>
-        <w:t>App</w:t>
-      </w:r>
-      <w:proofErr w:type="spellEnd"/>
-      <w:r>
-        <w:rPr>
-          <w:sz w:val="24"/>
-          <w:szCs w:val="24"/>
-        </w:rPr>
-        <w:t xml:space="preserve"> &gt; </w:t>
-      </w:r>
-      <w:proofErr w:type="spellStart"/>
-      <w:r>
-        <w:rPr>
-          <w:sz w:val="24"/>
-          <w:szCs w:val="24"/>
-        </w:rPr>
-        <w:t>routes</w:t>
-      </w:r>
-      <w:proofErr w:type="spellEnd"/>
-      <w:r>
-        <w:rPr>
-          <w:sz w:val="24"/>
-          <w:szCs w:val="24"/>
-        </w:rPr>
-        <w:t xml:space="preserve"> &gt; index</w:t>
+          <w:lang w:val="en-US"/>
+        </w:rPr>
+      </w:pPr>
+      <w:r>
+        <w:rPr>
+          <w:sz w:val="24"/>
+          <w:szCs w:val="24"/>
+          <w:lang w:val="en-US"/>
+        </w:rPr>
+        <w:t>App &gt; routes &gt; index</w:t>
       </w:r>
     </w:p>
     <w:p>
@@ -3628,7 +3606,7 @@
           <w:color w:val="D4D4D4"/>
           <w:sz w:val="21"/>
           <w:szCs w:val="21"/>
-          <w:lang w:eastAsia="pt-BR"/>
+          <w:lang w:val="en-US" w:eastAsia="pt-BR"/>
         </w:rPr>
       </w:pPr>
       <w:r>
@@ -3649,7 +3627,7 @@
           <w:color w:val="9CDCFE"/>
           <w:sz w:val="21"/>
           <w:szCs w:val="21"/>
-          <w:lang w:eastAsia="pt-BR"/>
+          <w:lang w:val="en-US" w:eastAsia="pt-BR"/>
         </w:rPr>
         <w:t>res</w:t>
       </w:r>
@@ -3659,39 +3637,39 @@
           <w:color w:val="D4D4D4"/>
           <w:sz w:val="21"/>
           <w:szCs w:val="21"/>
-          <w:lang w:eastAsia="pt-BR"/>
+          <w:lang w:val="en-US" w:eastAsia="pt-BR"/>
         </w:rPr>
         <w:t>.</w:t>
       </w:r>
+      <w:r>
+        <w:rPr>
+          <w:rFonts w:ascii="Consolas" w:eastAsia="Times New Roman" w:hAnsi="Consolas" w:cs="Consolas"/>
+          <w:color w:val="DCDCAA"/>
+          <w:sz w:val="21"/>
+          <w:szCs w:val="21"/>
+          <w:lang w:val="en-US" w:eastAsia="pt-BR"/>
+        </w:rPr>
+        <w:t>render</w:t>
+      </w:r>
+      <w:proofErr w:type="spellEnd"/>
+      <w:r>
+        <w:rPr>
+          <w:rFonts w:ascii="Consolas" w:eastAsia="Times New Roman" w:hAnsi="Consolas" w:cs="Consolas"/>
+          <w:color w:val="D4D4D4"/>
+          <w:sz w:val="21"/>
+          <w:szCs w:val="21"/>
+          <w:lang w:val="en-US" w:eastAsia="pt-BR"/>
+        </w:rPr>
+        <w:t>(</w:t>
+      </w:r>
       <w:proofErr w:type="gramEnd"/>
       <w:r>
         <w:rPr>
           <w:rFonts w:ascii="Consolas" w:eastAsia="Times New Roman" w:hAnsi="Consolas" w:cs="Consolas"/>
-          <w:color w:val="DCDCAA"/>
-          <w:sz w:val="21"/>
-          <w:szCs w:val="21"/>
-          <w:lang w:eastAsia="pt-BR"/>
-        </w:rPr>
-        <w:t>render</w:t>
-      </w:r>
-      <w:proofErr w:type="spellEnd"/>
-      <w:r>
-        <w:rPr>
-          <w:rFonts w:ascii="Consolas" w:eastAsia="Times New Roman" w:hAnsi="Consolas" w:cs="Consolas"/>
-          <w:color w:val="D4D4D4"/>
-          <w:sz w:val="21"/>
-          <w:szCs w:val="21"/>
-          <w:lang w:eastAsia="pt-BR"/>
-        </w:rPr>
-        <w:t>(</w:t>
-      </w:r>
-      <w:r>
-        <w:rPr>
-          <w:rFonts w:ascii="Consolas" w:eastAsia="Times New Roman" w:hAnsi="Consolas" w:cs="Consolas"/>
           <w:color w:val="CE9178"/>
           <w:sz w:val="21"/>
           <w:szCs w:val="21"/>
-          <w:lang w:eastAsia="pt-BR"/>
+          <w:lang w:val="en-US" w:eastAsia="pt-BR"/>
         </w:rPr>
         <w:t>'chat'</w:t>
       </w:r>
@@ -3701,7 +3679,7 @@
           <w:color w:val="D4D4D4"/>
           <w:sz w:val="21"/>
           <w:szCs w:val="21"/>
-          <w:lang w:eastAsia="pt-BR"/>
+          <w:lang w:val="en-US" w:eastAsia="pt-BR"/>
         </w:rPr>
         <w:t>);</w:t>
       </w:r>
@@ -3715,7 +3693,7 @@
           <w:color w:val="D4D4D4"/>
           <w:sz w:val="21"/>
           <w:szCs w:val="21"/>
-          <w:lang w:eastAsia="pt-BR"/>
+          <w:lang w:val="en-US" w:eastAsia="pt-BR"/>
         </w:rPr>
       </w:pPr>
     </w:p>
@@ -3728,12 +3706,1871 @@
           <w:color w:val="D4D4D4"/>
           <w:sz w:val="21"/>
           <w:szCs w:val="21"/>
-          <w:lang w:eastAsia="pt-BR"/>
-        </w:rPr>
-      </w:pPr>
+          <w:lang w:val="en-US" w:eastAsia="pt-BR"/>
+        </w:rPr>
+      </w:pPr>
+      <w:r>
+        <w:rPr>
+          <w:rFonts w:ascii="Consolas" w:eastAsia="Times New Roman" w:hAnsi="Consolas" w:cs="Consolas"/>
+          <w:color w:val="D4D4D4"/>
+          <w:sz w:val="21"/>
+          <w:szCs w:val="21"/>
+          <w:lang w:val="en-US" w:eastAsia="pt-BR"/>
+        </w:rPr>
+        <w:t>}</w:t>
+      </w:r>
+    </w:p>
+    <w:p>
+      <w:pPr>
+        <w:pStyle w:val="SemEspaamento"/>
+        <w:rPr>
+          <w:sz w:val="24"/>
+          <w:szCs w:val="24"/>
+          <w:lang w:val="en-US"/>
+        </w:rPr>
+      </w:pPr>
+    </w:p>
+    <w:p>
+      <w:pPr>
+        <w:pStyle w:val="SemEspaamento"/>
+        <w:rPr>
+          <w:sz w:val="24"/>
+          <w:szCs w:val="24"/>
+          <w:lang w:val="en-US"/>
+        </w:rPr>
+      </w:pPr>
+    </w:p>
+    <w:p>
+      <w:pPr>
+        <w:pStyle w:val="SemEspaamento"/>
+        <w:rPr>
+          <w:sz w:val="24"/>
+          <w:szCs w:val="24"/>
+          <w:lang w:val="en-US"/>
+        </w:rPr>
+      </w:pPr>
+    </w:p>
+    <w:p>
+      <w:pPr>
+        <w:pStyle w:val="SemEspaamento"/>
+        <w:rPr>
+          <w:sz w:val="24"/>
+          <w:szCs w:val="24"/>
+          <w:lang w:val="en-US"/>
+        </w:rPr>
+      </w:pPr>
+    </w:p>
+    <w:p>
+      <w:pPr>
+        <w:pStyle w:val="SemEspaamento"/>
+        <w:rPr>
+          <w:sz w:val="24"/>
+          <w:szCs w:val="24"/>
+          <w:lang w:val="en-US"/>
+        </w:rPr>
+      </w:pPr>
+    </w:p>
+    <w:p>
+      <w:pPr>
+        <w:pStyle w:val="SemEspaamento"/>
+        <w:rPr>
+          <w:sz w:val="24"/>
+          <w:szCs w:val="24"/>
+          <w:lang w:val="en-US"/>
+        </w:rPr>
+      </w:pPr>
+    </w:p>
+    <w:p>
+      <w:pPr>
+        <w:pStyle w:val="SemEspaamento"/>
+        <w:rPr>
+          <w:sz w:val="24"/>
+          <w:szCs w:val="24"/>
+          <w:lang w:val="en-US"/>
+        </w:rPr>
+      </w:pPr>
+    </w:p>
+    <w:p>
+      <w:pPr>
+        <w:pStyle w:val="SemEspaamento"/>
+        <w:rPr>
+          <w:sz w:val="24"/>
+          <w:szCs w:val="24"/>
+          <w:lang w:val="en-US"/>
+        </w:rPr>
+      </w:pPr>
+    </w:p>
+    <w:p>
+      <w:pPr>
+        <w:pStyle w:val="SemEspaamento"/>
+        <w:rPr>
+          <w:sz w:val="24"/>
+          <w:szCs w:val="24"/>
+          <w:lang w:val="en-US"/>
+        </w:rPr>
+      </w:pPr>
+    </w:p>
+    <w:p>
+      <w:pPr>
+        <w:pStyle w:val="SemEspaamento"/>
+        <w:rPr>
+          <w:sz w:val="24"/>
+          <w:szCs w:val="24"/>
+          <w:lang w:val="en-US"/>
+        </w:rPr>
+      </w:pPr>
+    </w:p>
+    <w:p>
+      <w:pPr>
+        <w:pStyle w:val="SemEspaamento"/>
+        <w:rPr>
+          <w:sz w:val="24"/>
+          <w:szCs w:val="24"/>
+          <w:lang w:val="en-US"/>
+        </w:rPr>
+      </w:pPr>
+    </w:p>
+    <w:p>
+      <w:pPr>
+        <w:pStyle w:val="SemEspaamento"/>
+        <w:rPr>
+          <w:sz w:val="24"/>
+          <w:szCs w:val="24"/>
+          <w:lang w:val="en-US"/>
+        </w:rPr>
+      </w:pPr>
+    </w:p>
+    <w:p>
+      <w:pPr>
+        <w:pStyle w:val="SemEspaamento"/>
+        <w:rPr>
+          <w:b/>
+          <w:sz w:val="24"/>
+          <w:szCs w:val="24"/>
+          <w:u w:val="single"/>
+          <w:lang w:val="en-US"/>
+        </w:rPr>
+      </w:pPr>
+      <w:proofErr w:type="spellStart"/>
+      <w:r>
+        <w:rPr>
+          <w:b/>
+          <w:sz w:val="24"/>
+          <w:szCs w:val="24"/>
+          <w:u w:val="single"/>
+          <w:lang w:val="en-US"/>
+        </w:rPr>
+        <w:lastRenderedPageBreak/>
+        <w:t>Seguindo</w:t>
+      </w:r>
+      <w:proofErr w:type="spellEnd"/>
+      <w:r>
+        <w:rPr>
+          <w:b/>
+          <w:sz w:val="24"/>
+          <w:szCs w:val="24"/>
+          <w:u w:val="single"/>
+          <w:lang w:val="en-US"/>
+        </w:rPr>
+        <w:t>…</w:t>
+      </w:r>
+    </w:p>
+    <w:p>
+      <w:pPr>
+        <w:pStyle w:val="SemEspaamento"/>
+        <w:rPr>
+          <w:sz w:val="24"/>
+          <w:szCs w:val="24"/>
+          <w:lang w:val="en-US"/>
+        </w:rPr>
+      </w:pPr>
+    </w:p>
+    <w:p>
+      <w:pPr>
+        <w:pStyle w:val="SemEspaamento"/>
+        <w:rPr>
+          <w:sz w:val="24"/>
+          <w:szCs w:val="24"/>
+          <w:lang w:val="en-US"/>
+        </w:rPr>
+      </w:pPr>
+      <w:r>
+        <w:rPr>
+          <w:sz w:val="24"/>
+          <w:szCs w:val="24"/>
+          <w:lang w:val="en-US"/>
+        </w:rPr>
+        <w:t xml:space="preserve">&lt;form&gt; do </w:t>
+      </w:r>
+      <w:proofErr w:type="spellStart"/>
+      <w:r>
+        <w:rPr>
+          <w:sz w:val="24"/>
+          <w:szCs w:val="24"/>
+          <w:lang w:val="en-US"/>
+        </w:rPr>
+        <w:t>index.ejs</w:t>
+      </w:r>
+      <w:proofErr w:type="spellEnd"/>
+      <w:r>
+        <w:rPr>
+          <w:sz w:val="24"/>
+          <w:szCs w:val="24"/>
+          <w:lang w:val="en-US"/>
+        </w:rPr>
+        <w:t xml:space="preserve"> – </w:t>
+      </w:r>
+      <w:proofErr w:type="spellStart"/>
+      <w:r>
+        <w:rPr>
+          <w:sz w:val="24"/>
+          <w:szCs w:val="24"/>
+          <w:lang w:val="en-US"/>
+        </w:rPr>
+        <w:t>colocando</w:t>
+      </w:r>
+      <w:proofErr w:type="spellEnd"/>
+      <w:r>
+        <w:rPr>
+          <w:sz w:val="24"/>
+          <w:szCs w:val="24"/>
+          <w:lang w:val="en-US"/>
+        </w:rPr>
+        <w:t xml:space="preserve"> action=”/chat” e o </w:t>
+      </w:r>
+      <w:proofErr w:type="spellStart"/>
+      <w:r>
+        <w:rPr>
+          <w:sz w:val="24"/>
+          <w:szCs w:val="24"/>
+          <w:lang w:val="en-US"/>
+        </w:rPr>
+        <w:t>melhod</w:t>
+      </w:r>
+      <w:proofErr w:type="spellEnd"/>
+      <w:r>
+        <w:rPr>
+          <w:sz w:val="24"/>
+          <w:szCs w:val="24"/>
+          <w:lang w:val="en-US"/>
+        </w:rPr>
+        <w:t>=”POST”</w:t>
+      </w:r>
+    </w:p>
+    <w:p>
+      <w:pPr>
+        <w:shd w:val="clear" w:color="auto" w:fill="1E1E1E"/>
+        <w:spacing w:after="0" w:line="285" w:lineRule="atLeast"/>
+        <w:rPr>
+          <w:rFonts w:ascii="Consolas" w:eastAsia="Times New Roman" w:hAnsi="Consolas" w:cs="Consolas"/>
+          <w:color w:val="D4D4D4"/>
+          <w:sz w:val="21"/>
+          <w:szCs w:val="21"/>
+          <w:lang w:val="en-US" w:eastAsia="pt-BR"/>
+        </w:rPr>
+      </w:pPr>
+      <w:r>
+        <w:rPr>
+          <w:rFonts w:ascii="Consolas" w:eastAsia="Times New Roman" w:hAnsi="Consolas" w:cs="Consolas"/>
+          <w:color w:val="808080"/>
+          <w:sz w:val="21"/>
+          <w:szCs w:val="21"/>
+          <w:lang w:val="en-US" w:eastAsia="pt-BR"/>
+        </w:rPr>
+        <w:t>&lt;</w:t>
+      </w:r>
+      <w:r>
+        <w:rPr>
+          <w:rFonts w:ascii="Consolas" w:eastAsia="Times New Roman" w:hAnsi="Consolas" w:cs="Consolas"/>
+          <w:color w:val="569CD6"/>
+          <w:sz w:val="21"/>
+          <w:szCs w:val="21"/>
+          <w:lang w:val="en-US" w:eastAsia="pt-BR"/>
+        </w:rPr>
+        <w:t>form</w:t>
+      </w:r>
+      <w:r>
+        <w:rPr>
+          <w:rFonts w:ascii="Consolas" w:eastAsia="Times New Roman" w:hAnsi="Consolas" w:cs="Consolas"/>
+          <w:color w:val="D4D4D4"/>
+          <w:sz w:val="21"/>
+          <w:szCs w:val="21"/>
+          <w:lang w:val="en-US" w:eastAsia="pt-BR"/>
+        </w:rPr>
+        <w:t xml:space="preserve"> </w:t>
+      </w:r>
+      <w:r>
+        <w:rPr>
+          <w:rFonts w:ascii="Consolas" w:eastAsia="Times New Roman" w:hAnsi="Consolas" w:cs="Consolas"/>
+          <w:color w:val="9CDCFE"/>
+          <w:sz w:val="21"/>
+          <w:szCs w:val="21"/>
+          <w:lang w:val="en-US" w:eastAsia="pt-BR"/>
+        </w:rPr>
+        <w:t>accept-charset</w:t>
+      </w:r>
+      <w:r>
+        <w:rPr>
+          <w:rFonts w:ascii="Consolas" w:eastAsia="Times New Roman" w:hAnsi="Consolas" w:cs="Consolas"/>
+          <w:color w:val="D4D4D4"/>
+          <w:sz w:val="21"/>
+          <w:szCs w:val="21"/>
+          <w:lang w:val="en-US" w:eastAsia="pt-BR"/>
+        </w:rPr>
+        <w:t>=</w:t>
+      </w:r>
+      <w:r>
+        <w:rPr>
+          <w:rFonts w:ascii="Consolas" w:eastAsia="Times New Roman" w:hAnsi="Consolas" w:cs="Consolas"/>
+          <w:color w:val="CE9178"/>
+          <w:sz w:val="21"/>
+          <w:szCs w:val="21"/>
+          <w:lang w:val="en-US" w:eastAsia="pt-BR"/>
+        </w:rPr>
+        <w:t>"UTF-8"</w:t>
+      </w:r>
+      <w:r>
+        <w:rPr>
+          <w:rFonts w:ascii="Consolas" w:eastAsia="Times New Roman" w:hAnsi="Consolas" w:cs="Consolas"/>
+          <w:color w:val="D4D4D4"/>
+          <w:sz w:val="21"/>
+          <w:szCs w:val="21"/>
+          <w:lang w:val="en-US" w:eastAsia="pt-BR"/>
+        </w:rPr>
+        <w:t xml:space="preserve"> </w:t>
+      </w:r>
+      <w:r>
+        <w:rPr>
+          <w:rFonts w:ascii="Consolas" w:eastAsia="Times New Roman" w:hAnsi="Consolas" w:cs="Consolas"/>
+          <w:color w:val="9CDCFE"/>
+          <w:sz w:val="21"/>
+          <w:szCs w:val="21"/>
+          <w:lang w:val="en-US" w:eastAsia="pt-BR"/>
+        </w:rPr>
+        <w:t>role</w:t>
+      </w:r>
+      <w:r>
+        <w:rPr>
+          <w:rFonts w:ascii="Consolas" w:eastAsia="Times New Roman" w:hAnsi="Consolas" w:cs="Consolas"/>
+          <w:color w:val="D4D4D4"/>
+          <w:sz w:val="21"/>
+          <w:szCs w:val="21"/>
+          <w:lang w:val="en-US" w:eastAsia="pt-BR"/>
+        </w:rPr>
+        <w:t>=</w:t>
+      </w:r>
+      <w:r>
+        <w:rPr>
+          <w:rFonts w:ascii="Consolas" w:eastAsia="Times New Roman" w:hAnsi="Consolas" w:cs="Consolas"/>
+          <w:color w:val="CE9178"/>
+          <w:sz w:val="21"/>
+          <w:szCs w:val="21"/>
+          <w:lang w:val="en-US" w:eastAsia="pt-BR"/>
+        </w:rPr>
+        <w:t>"form"</w:t>
+      </w:r>
+      <w:r>
+        <w:rPr>
+          <w:rFonts w:ascii="Consolas" w:eastAsia="Times New Roman" w:hAnsi="Consolas" w:cs="Consolas"/>
+          <w:color w:val="D4D4D4"/>
+          <w:sz w:val="21"/>
+          <w:szCs w:val="21"/>
+          <w:lang w:val="en-US" w:eastAsia="pt-BR"/>
+        </w:rPr>
+        <w:t xml:space="preserve"> </w:t>
+      </w:r>
+      <w:r>
+        <w:rPr>
+          <w:rFonts w:ascii="Consolas" w:eastAsia="Times New Roman" w:hAnsi="Consolas" w:cs="Consolas"/>
+          <w:color w:val="9CDCFE"/>
+          <w:sz w:val="21"/>
+          <w:szCs w:val="21"/>
+          <w:lang w:val="en-US" w:eastAsia="pt-BR"/>
+        </w:rPr>
+        <w:t>class</w:t>
+      </w:r>
+      <w:r>
+        <w:rPr>
+          <w:rFonts w:ascii="Consolas" w:eastAsia="Times New Roman" w:hAnsi="Consolas" w:cs="Consolas"/>
+          <w:color w:val="D4D4D4"/>
+          <w:sz w:val="21"/>
+          <w:szCs w:val="21"/>
+          <w:lang w:val="en-US" w:eastAsia="pt-BR"/>
+        </w:rPr>
+        <w:t>=</w:t>
+      </w:r>
+      <w:r>
+        <w:rPr>
+          <w:rFonts w:ascii="Consolas" w:eastAsia="Times New Roman" w:hAnsi="Consolas" w:cs="Consolas"/>
+          <w:color w:val="CE9178"/>
+          <w:sz w:val="21"/>
+          <w:szCs w:val="21"/>
+          <w:lang w:val="en-US" w:eastAsia="pt-BR"/>
+        </w:rPr>
+        <w:t>"form-</w:t>
+      </w:r>
+      <w:proofErr w:type="spellStart"/>
+      <w:r>
+        <w:rPr>
+          <w:rFonts w:ascii="Consolas" w:eastAsia="Times New Roman" w:hAnsi="Consolas" w:cs="Consolas"/>
+          <w:color w:val="CE9178"/>
+          <w:sz w:val="21"/>
+          <w:szCs w:val="21"/>
+          <w:lang w:val="en-US" w:eastAsia="pt-BR"/>
+        </w:rPr>
+        <w:t>signin</w:t>
+      </w:r>
+      <w:proofErr w:type="spellEnd"/>
+      <w:r>
+        <w:rPr>
+          <w:rFonts w:ascii="Consolas" w:eastAsia="Times New Roman" w:hAnsi="Consolas" w:cs="Consolas"/>
+          <w:color w:val="CE9178"/>
+          <w:sz w:val="21"/>
+          <w:szCs w:val="21"/>
+          <w:lang w:val="en-US" w:eastAsia="pt-BR"/>
+        </w:rPr>
+        <w:t>"</w:t>
+      </w:r>
+      <w:r>
+        <w:rPr>
+          <w:rFonts w:ascii="Consolas" w:eastAsia="Times New Roman" w:hAnsi="Consolas" w:cs="Consolas"/>
+          <w:color w:val="D4D4D4"/>
+          <w:sz w:val="21"/>
+          <w:szCs w:val="21"/>
+          <w:lang w:val="en-US" w:eastAsia="pt-BR"/>
+        </w:rPr>
+        <w:t xml:space="preserve"> </w:t>
+      </w:r>
+      <w:r>
+        <w:rPr>
+          <w:rFonts w:ascii="Consolas" w:eastAsia="Times New Roman" w:hAnsi="Consolas" w:cs="Consolas"/>
+          <w:color w:val="9CDCFE"/>
+          <w:sz w:val="21"/>
+          <w:szCs w:val="21"/>
+          <w:lang w:val="en-US" w:eastAsia="pt-BR"/>
+        </w:rPr>
+        <w:t>action</w:t>
+      </w:r>
+      <w:r>
+        <w:rPr>
+          <w:rFonts w:ascii="Consolas" w:eastAsia="Times New Roman" w:hAnsi="Consolas" w:cs="Consolas"/>
+          <w:color w:val="D4D4D4"/>
+          <w:sz w:val="21"/>
+          <w:szCs w:val="21"/>
+          <w:lang w:val="en-US" w:eastAsia="pt-BR"/>
+        </w:rPr>
+        <w:t>=</w:t>
+      </w:r>
+      <w:r>
+        <w:rPr>
+          <w:rFonts w:ascii="Consolas" w:eastAsia="Times New Roman" w:hAnsi="Consolas" w:cs="Consolas"/>
+          <w:color w:val="CE9178"/>
+          <w:sz w:val="21"/>
+          <w:szCs w:val="21"/>
+          <w:lang w:val="en-US" w:eastAsia="pt-BR"/>
+        </w:rPr>
+        <w:t>"/chat"</w:t>
+      </w:r>
+      <w:r>
+        <w:rPr>
+          <w:rFonts w:ascii="Consolas" w:eastAsia="Times New Roman" w:hAnsi="Consolas" w:cs="Consolas"/>
+          <w:color w:val="D4D4D4"/>
+          <w:sz w:val="21"/>
+          <w:szCs w:val="21"/>
+          <w:lang w:val="en-US" w:eastAsia="pt-BR"/>
+        </w:rPr>
+        <w:t xml:space="preserve"> </w:t>
+      </w:r>
+      <w:r>
+        <w:rPr>
+          <w:rFonts w:ascii="Consolas" w:eastAsia="Times New Roman" w:hAnsi="Consolas" w:cs="Consolas"/>
+          <w:color w:val="9CDCFE"/>
+          <w:sz w:val="21"/>
+          <w:szCs w:val="21"/>
+          <w:lang w:val="en-US" w:eastAsia="pt-BR"/>
+        </w:rPr>
+        <w:t>method</w:t>
+      </w:r>
+      <w:r>
+        <w:rPr>
+          <w:rFonts w:ascii="Consolas" w:eastAsia="Times New Roman" w:hAnsi="Consolas" w:cs="Consolas"/>
+          <w:color w:val="D4D4D4"/>
+          <w:sz w:val="21"/>
+          <w:szCs w:val="21"/>
+          <w:lang w:val="en-US" w:eastAsia="pt-BR"/>
+        </w:rPr>
+        <w:t>=</w:t>
+      </w:r>
+      <w:r>
+        <w:rPr>
+          <w:rFonts w:ascii="Consolas" w:eastAsia="Times New Roman" w:hAnsi="Consolas" w:cs="Consolas"/>
+          <w:color w:val="CE9178"/>
+          <w:sz w:val="21"/>
+          <w:szCs w:val="21"/>
+          <w:lang w:val="en-US" w:eastAsia="pt-BR"/>
+        </w:rPr>
+        <w:t>"POST"</w:t>
+      </w:r>
+      <w:r>
+        <w:rPr>
+          <w:rFonts w:ascii="Consolas" w:eastAsia="Times New Roman" w:hAnsi="Consolas" w:cs="Consolas"/>
+          <w:color w:val="808080"/>
+          <w:sz w:val="21"/>
+          <w:szCs w:val="21"/>
+          <w:lang w:val="en-US" w:eastAsia="pt-BR"/>
+        </w:rPr>
+        <w:t>&gt;</w:t>
+      </w:r>
+    </w:p>
+    <w:p>
+      <w:pPr>
+        <w:pStyle w:val="SemEspaamento"/>
+        <w:rPr>
+          <w:sz w:val="24"/>
+          <w:szCs w:val="24"/>
+          <w:lang w:val="en-US"/>
+        </w:rPr>
+      </w:pPr>
+    </w:p>
+    <w:p>
+      <w:pPr>
+        <w:pStyle w:val="SemEspaamento"/>
+        <w:rPr>
+          <w:sz w:val="24"/>
+          <w:szCs w:val="24"/>
+        </w:rPr>
+      </w:pPr>
+      <w:r>
+        <w:rPr>
+          <w:sz w:val="24"/>
+          <w:szCs w:val="24"/>
+        </w:rPr>
+        <w:t>Lembrando que para recuperar a informaç</w:t>
+      </w:r>
+      <w:r>
+        <w:rPr>
+          <w:sz w:val="24"/>
+          <w:szCs w:val="24"/>
+        </w:rPr>
+        <w:t xml:space="preserve">ão passada via </w:t>
+      </w:r>
+      <w:proofErr w:type="spellStart"/>
+      <w:r>
+        <w:rPr>
+          <w:sz w:val="24"/>
+          <w:szCs w:val="24"/>
+        </w:rPr>
+        <w:t>fomulario</w:t>
+      </w:r>
+      <w:proofErr w:type="spellEnd"/>
+      <w:r>
+        <w:rPr>
+          <w:sz w:val="24"/>
+          <w:szCs w:val="24"/>
+        </w:rPr>
+        <w:t xml:space="preserve">, configurei como middleware o </w:t>
+      </w:r>
+      <w:proofErr w:type="spellStart"/>
       <w:proofErr w:type="gramStart"/>
       <w:r>
         <w:rPr>
+          <w:sz w:val="24"/>
+          <w:szCs w:val="24"/>
+        </w:rPr>
+        <w:t>bodyParser</w:t>
+      </w:r>
+      <w:proofErr w:type="spellEnd"/>
+      <w:proofErr w:type="gramEnd"/>
+      <w:r>
+        <w:rPr>
+          <w:sz w:val="24"/>
+          <w:szCs w:val="24"/>
+        </w:rPr>
+        <w:t xml:space="preserve">, lá no </w:t>
+      </w:r>
+      <w:proofErr w:type="spellStart"/>
+      <w:r>
+        <w:rPr>
+          <w:sz w:val="24"/>
+          <w:szCs w:val="24"/>
+        </w:rPr>
+        <w:t>config</w:t>
+      </w:r>
+      <w:proofErr w:type="spellEnd"/>
+      <w:r>
+        <w:rPr>
+          <w:sz w:val="24"/>
+          <w:szCs w:val="24"/>
+        </w:rPr>
+        <w:t xml:space="preserve"> &gt; server.js</w:t>
+      </w:r>
+    </w:p>
+    <w:p>
+      <w:pPr>
+        <w:pStyle w:val="SemEspaamento"/>
+        <w:rPr>
+          <w:sz w:val="24"/>
+          <w:szCs w:val="24"/>
+        </w:rPr>
+      </w:pPr>
+    </w:p>
+    <w:p>
+      <w:pPr>
+        <w:pStyle w:val="SemEspaamento"/>
+        <w:rPr>
+          <w:sz w:val="24"/>
+          <w:szCs w:val="24"/>
+        </w:rPr>
+      </w:pPr>
+      <w:r>
+        <w:rPr>
+          <w:sz w:val="24"/>
+          <w:szCs w:val="24"/>
+        </w:rPr>
+        <w:t>- fazendo a validação d</w:t>
+      </w:r>
+      <w:r>
+        <w:rPr>
+          <w:sz w:val="24"/>
+          <w:szCs w:val="24"/>
+        </w:rPr>
+        <w:t>o apelido inserido no formulário</w:t>
+      </w:r>
+    </w:p>
+    <w:p>
+      <w:pPr>
+        <w:shd w:val="clear" w:color="auto" w:fill="1E1E1E"/>
+        <w:spacing w:after="0" w:line="285" w:lineRule="atLeast"/>
+        <w:rPr>
+          <w:rFonts w:ascii="Consolas" w:eastAsia="Times New Roman" w:hAnsi="Consolas" w:cs="Consolas"/>
+          <w:color w:val="D4D4D4"/>
+          <w:sz w:val="21"/>
+          <w:szCs w:val="21"/>
+          <w:lang w:val="en-US" w:eastAsia="pt-BR"/>
+        </w:rPr>
+      </w:pPr>
+      <w:proofErr w:type="spellStart"/>
+      <w:r>
+        <w:rPr>
+          <w:rFonts w:ascii="Consolas" w:eastAsia="Times New Roman" w:hAnsi="Consolas" w:cs="Consolas"/>
+          <w:color w:val="4EC9B0"/>
+          <w:sz w:val="21"/>
+          <w:szCs w:val="21"/>
+          <w:lang w:val="en-US" w:eastAsia="pt-BR"/>
+        </w:rPr>
+        <w:t>module</w:t>
+      </w:r>
+      <w:r>
+        <w:rPr>
+          <w:rFonts w:ascii="Consolas" w:eastAsia="Times New Roman" w:hAnsi="Consolas" w:cs="Consolas"/>
+          <w:color w:val="D4D4D4"/>
+          <w:sz w:val="21"/>
+          <w:szCs w:val="21"/>
+          <w:lang w:val="en-US" w:eastAsia="pt-BR"/>
+        </w:rPr>
+        <w:t>.</w:t>
+      </w:r>
+      <w:r>
+        <w:rPr>
+          <w:rFonts w:ascii="Consolas" w:eastAsia="Times New Roman" w:hAnsi="Consolas" w:cs="Consolas"/>
+          <w:color w:val="4EC9B0"/>
+          <w:sz w:val="21"/>
+          <w:szCs w:val="21"/>
+          <w:lang w:val="en-US" w:eastAsia="pt-BR"/>
+        </w:rPr>
+        <w:t>exports</w:t>
+      </w:r>
+      <w:r>
+        <w:rPr>
+          <w:rFonts w:ascii="Consolas" w:eastAsia="Times New Roman" w:hAnsi="Consolas" w:cs="Consolas"/>
+          <w:color w:val="D4D4D4"/>
+          <w:sz w:val="21"/>
+          <w:szCs w:val="21"/>
+          <w:lang w:val="en-US" w:eastAsia="pt-BR"/>
+        </w:rPr>
+        <w:t>.</w:t>
+      </w:r>
+      <w:r>
+        <w:rPr>
+          <w:rFonts w:ascii="Consolas" w:eastAsia="Times New Roman" w:hAnsi="Consolas" w:cs="Consolas"/>
+          <w:color w:val="DCDCAA"/>
+          <w:sz w:val="21"/>
+          <w:szCs w:val="21"/>
+          <w:lang w:val="en-US" w:eastAsia="pt-BR"/>
+        </w:rPr>
+        <w:t>iniciaChat</w:t>
+      </w:r>
+      <w:proofErr w:type="spellEnd"/>
+      <w:r>
+        <w:rPr>
+          <w:rFonts w:ascii="Consolas" w:eastAsia="Times New Roman" w:hAnsi="Consolas" w:cs="Consolas"/>
+          <w:color w:val="D4D4D4"/>
+          <w:sz w:val="21"/>
+          <w:szCs w:val="21"/>
+          <w:lang w:val="en-US" w:eastAsia="pt-BR"/>
+        </w:rPr>
+        <w:t xml:space="preserve"> = </w:t>
+      </w:r>
+      <w:r>
+        <w:rPr>
+          <w:rFonts w:ascii="Consolas" w:eastAsia="Times New Roman" w:hAnsi="Consolas" w:cs="Consolas"/>
+          <w:color w:val="569CD6"/>
+          <w:sz w:val="21"/>
+          <w:szCs w:val="21"/>
+          <w:lang w:val="en-US" w:eastAsia="pt-BR"/>
+        </w:rPr>
+        <w:t>function</w:t>
+      </w:r>
+      <w:r>
+        <w:rPr>
+          <w:rFonts w:ascii="Consolas" w:eastAsia="Times New Roman" w:hAnsi="Consolas" w:cs="Consolas"/>
+          <w:color w:val="D4D4D4"/>
+          <w:sz w:val="21"/>
+          <w:szCs w:val="21"/>
+          <w:lang w:val="en-US" w:eastAsia="pt-BR"/>
+        </w:rPr>
+        <w:t xml:space="preserve"> (</w:t>
+      </w:r>
+      <w:r>
+        <w:rPr>
+          <w:rFonts w:ascii="Consolas" w:eastAsia="Times New Roman" w:hAnsi="Consolas" w:cs="Consolas"/>
+          <w:color w:val="9CDCFE"/>
+          <w:sz w:val="21"/>
+          <w:szCs w:val="21"/>
+          <w:lang w:val="en-US" w:eastAsia="pt-BR"/>
+        </w:rPr>
+        <w:t>application</w:t>
+      </w:r>
+      <w:r>
+        <w:rPr>
+          <w:rFonts w:ascii="Consolas" w:eastAsia="Times New Roman" w:hAnsi="Consolas" w:cs="Consolas"/>
+          <w:color w:val="D4D4D4"/>
+          <w:sz w:val="21"/>
+          <w:szCs w:val="21"/>
+          <w:lang w:val="en-US" w:eastAsia="pt-BR"/>
+        </w:rPr>
+        <w:t xml:space="preserve">, </w:t>
+      </w:r>
+      <w:proofErr w:type="spellStart"/>
+      <w:r>
+        <w:rPr>
+          <w:rFonts w:ascii="Consolas" w:eastAsia="Times New Roman" w:hAnsi="Consolas" w:cs="Consolas"/>
+          <w:color w:val="9CDCFE"/>
+          <w:sz w:val="21"/>
+          <w:szCs w:val="21"/>
+          <w:lang w:val="en-US" w:eastAsia="pt-BR"/>
+        </w:rPr>
+        <w:t>req</w:t>
+      </w:r>
+      <w:proofErr w:type="spellEnd"/>
+      <w:r>
+        <w:rPr>
+          <w:rFonts w:ascii="Consolas" w:eastAsia="Times New Roman" w:hAnsi="Consolas" w:cs="Consolas"/>
+          <w:color w:val="D4D4D4"/>
+          <w:sz w:val="21"/>
+          <w:szCs w:val="21"/>
+          <w:lang w:val="en-US" w:eastAsia="pt-BR"/>
+        </w:rPr>
+        <w:t xml:space="preserve">, </w:t>
+      </w:r>
+      <w:r>
+        <w:rPr>
+          <w:rFonts w:ascii="Consolas" w:eastAsia="Times New Roman" w:hAnsi="Consolas" w:cs="Consolas"/>
+          <w:color w:val="9CDCFE"/>
+          <w:sz w:val="21"/>
+          <w:szCs w:val="21"/>
+          <w:lang w:val="en-US" w:eastAsia="pt-BR"/>
+        </w:rPr>
+        <w:t>res</w:t>
+      </w:r>
+      <w:r>
+        <w:rPr>
+          <w:rFonts w:ascii="Consolas" w:eastAsia="Times New Roman" w:hAnsi="Consolas" w:cs="Consolas"/>
+          <w:color w:val="D4D4D4"/>
+          <w:sz w:val="21"/>
+          <w:szCs w:val="21"/>
+          <w:lang w:val="en-US" w:eastAsia="pt-BR"/>
+        </w:rPr>
+        <w:t>) {</w:t>
+      </w:r>
+    </w:p>
+    <w:p>
+      <w:pPr>
+        <w:shd w:val="clear" w:color="auto" w:fill="1E1E1E"/>
+        <w:spacing w:after="0" w:line="285" w:lineRule="atLeast"/>
+        <w:rPr>
+          <w:rFonts w:ascii="Consolas" w:eastAsia="Times New Roman" w:hAnsi="Consolas" w:cs="Consolas"/>
+          <w:color w:val="D4D4D4"/>
+          <w:sz w:val="21"/>
+          <w:szCs w:val="21"/>
+          <w:lang w:val="en-US" w:eastAsia="pt-BR"/>
+        </w:rPr>
+      </w:pPr>
+    </w:p>
+    <w:p>
+      <w:pPr>
+        <w:shd w:val="clear" w:color="auto" w:fill="1E1E1E"/>
+        <w:spacing w:after="0" w:line="285" w:lineRule="atLeast"/>
+        <w:rPr>
+          <w:rFonts w:ascii="Consolas" w:eastAsia="Times New Roman" w:hAnsi="Consolas" w:cs="Consolas"/>
+          <w:color w:val="D4D4D4"/>
+          <w:sz w:val="21"/>
+          <w:szCs w:val="21"/>
+          <w:lang w:eastAsia="pt-BR"/>
+        </w:rPr>
+      </w:pPr>
+      <w:r>
+        <w:rPr>
+          <w:rFonts w:ascii="Consolas" w:eastAsia="Times New Roman" w:hAnsi="Consolas" w:cs="Consolas"/>
+          <w:color w:val="D4D4D4"/>
+          <w:sz w:val="21"/>
+          <w:szCs w:val="21"/>
+          <w:lang w:eastAsia="pt-BR"/>
+        </w:rPr>
+        <w:t xml:space="preserve">    </w:t>
+      </w:r>
+      <w:r>
+        <w:rPr>
+          <w:rFonts w:ascii="Consolas" w:eastAsia="Times New Roman" w:hAnsi="Consolas" w:cs="Consolas"/>
+          <w:color w:val="608B4E"/>
+          <w:sz w:val="21"/>
+          <w:szCs w:val="21"/>
+          <w:lang w:eastAsia="pt-BR"/>
+        </w:rPr>
+        <w:t xml:space="preserve">/* vai ter um </w:t>
+      </w:r>
+      <w:proofErr w:type="spellStart"/>
+      <w:r>
+        <w:rPr>
+          <w:rFonts w:ascii="Consolas" w:eastAsia="Times New Roman" w:hAnsi="Consolas" w:cs="Consolas"/>
+          <w:color w:val="608B4E"/>
+          <w:sz w:val="21"/>
+          <w:szCs w:val="21"/>
+          <w:lang w:eastAsia="pt-BR"/>
+        </w:rPr>
+        <w:t>json</w:t>
+      </w:r>
+      <w:proofErr w:type="spellEnd"/>
+      <w:r>
+        <w:rPr>
+          <w:rFonts w:ascii="Consolas" w:eastAsia="Times New Roman" w:hAnsi="Consolas" w:cs="Consolas"/>
+          <w:color w:val="608B4E"/>
+          <w:sz w:val="21"/>
+          <w:szCs w:val="21"/>
+          <w:lang w:eastAsia="pt-BR"/>
+        </w:rPr>
+        <w:t xml:space="preserve"> com os campos e valores enviados do </w:t>
+      </w:r>
+      <w:proofErr w:type="spellStart"/>
+      <w:r>
+        <w:rPr>
+          <w:rFonts w:ascii="Consolas" w:eastAsia="Times New Roman" w:hAnsi="Consolas" w:cs="Consolas"/>
+          <w:color w:val="608B4E"/>
+          <w:sz w:val="21"/>
+          <w:szCs w:val="21"/>
+          <w:lang w:eastAsia="pt-BR"/>
+        </w:rPr>
+        <w:t>formulario</w:t>
+      </w:r>
+      <w:proofErr w:type="spellEnd"/>
+      <w:r>
+        <w:rPr>
+          <w:rFonts w:ascii="Consolas" w:eastAsia="Times New Roman" w:hAnsi="Consolas" w:cs="Consolas"/>
+          <w:color w:val="608B4E"/>
+          <w:sz w:val="21"/>
+          <w:szCs w:val="21"/>
+          <w:lang w:eastAsia="pt-BR"/>
+        </w:rPr>
+        <w:t xml:space="preserve"> </w:t>
+      </w:r>
+      <w:proofErr w:type="spellStart"/>
+      <w:r>
+        <w:rPr>
+          <w:rFonts w:ascii="Consolas" w:eastAsia="Times New Roman" w:hAnsi="Consolas" w:cs="Consolas"/>
+          <w:color w:val="608B4E"/>
+          <w:sz w:val="21"/>
+          <w:szCs w:val="21"/>
+          <w:lang w:eastAsia="pt-BR"/>
+        </w:rPr>
+        <w:t>atrave</w:t>
+      </w:r>
+      <w:r>
+        <w:rPr>
+          <w:rFonts w:ascii="Consolas" w:eastAsia="Times New Roman" w:hAnsi="Consolas" w:cs="Consolas"/>
+          <w:color w:val="608B4E"/>
+          <w:sz w:val="21"/>
+          <w:szCs w:val="21"/>
+          <w:lang w:eastAsia="pt-BR"/>
+        </w:rPr>
+        <w:t>s</w:t>
+      </w:r>
+      <w:proofErr w:type="spellEnd"/>
+      <w:r>
+        <w:rPr>
+          <w:rFonts w:ascii="Consolas" w:eastAsia="Times New Roman" w:hAnsi="Consolas" w:cs="Consolas"/>
+          <w:color w:val="608B4E"/>
+          <w:sz w:val="21"/>
+          <w:szCs w:val="21"/>
+          <w:lang w:eastAsia="pt-BR"/>
+        </w:rPr>
+        <w:t xml:space="preserve"> do '</w:t>
+      </w:r>
+      <w:proofErr w:type="spellStart"/>
+      <w:r>
+        <w:rPr>
+          <w:rFonts w:ascii="Consolas" w:eastAsia="Times New Roman" w:hAnsi="Consolas" w:cs="Consolas"/>
+          <w:color w:val="608B4E"/>
+          <w:sz w:val="21"/>
+          <w:szCs w:val="21"/>
+          <w:lang w:eastAsia="pt-BR"/>
+        </w:rPr>
+        <w:t>name</w:t>
+      </w:r>
+      <w:proofErr w:type="spellEnd"/>
+      <w:r>
+        <w:rPr>
+          <w:rFonts w:ascii="Consolas" w:eastAsia="Times New Roman" w:hAnsi="Consolas" w:cs="Consolas"/>
+          <w:color w:val="608B4E"/>
+          <w:sz w:val="21"/>
+          <w:szCs w:val="21"/>
+          <w:lang w:eastAsia="pt-BR"/>
+        </w:rPr>
+        <w:t>' */</w:t>
+      </w:r>
+    </w:p>
+    <w:p>
+      <w:pPr>
+        <w:shd w:val="clear" w:color="auto" w:fill="1E1E1E"/>
+        <w:spacing w:after="0" w:line="285" w:lineRule="atLeast"/>
+        <w:rPr>
+          <w:rFonts w:ascii="Consolas" w:eastAsia="Times New Roman" w:hAnsi="Consolas" w:cs="Consolas"/>
+          <w:color w:val="D4D4D4"/>
+          <w:sz w:val="21"/>
+          <w:szCs w:val="21"/>
+          <w:lang w:eastAsia="pt-BR"/>
+        </w:rPr>
+      </w:pPr>
+      <w:r>
+        <w:rPr>
+          <w:rFonts w:ascii="Consolas" w:eastAsia="Times New Roman" w:hAnsi="Consolas" w:cs="Consolas"/>
+          <w:color w:val="D4D4D4"/>
+          <w:sz w:val="21"/>
+          <w:szCs w:val="21"/>
+          <w:lang w:eastAsia="pt-BR"/>
+        </w:rPr>
+        <w:t xml:space="preserve">    </w:t>
+      </w:r>
+      <w:proofErr w:type="gramStart"/>
+      <w:r>
+        <w:rPr>
+          <w:rFonts w:ascii="Consolas" w:eastAsia="Times New Roman" w:hAnsi="Consolas" w:cs="Consolas"/>
+          <w:color w:val="569CD6"/>
+          <w:sz w:val="21"/>
+          <w:szCs w:val="21"/>
+          <w:lang w:eastAsia="pt-BR"/>
+        </w:rPr>
+        <w:t>var</w:t>
+      </w:r>
+      <w:proofErr w:type="gramEnd"/>
+      <w:r>
+        <w:rPr>
+          <w:rFonts w:ascii="Consolas" w:eastAsia="Times New Roman" w:hAnsi="Consolas" w:cs="Consolas"/>
+          <w:color w:val="D4D4D4"/>
+          <w:sz w:val="21"/>
+          <w:szCs w:val="21"/>
+          <w:lang w:eastAsia="pt-BR"/>
+        </w:rPr>
+        <w:t xml:space="preserve"> </w:t>
+      </w:r>
+      <w:proofErr w:type="spellStart"/>
+      <w:r>
+        <w:rPr>
+          <w:rFonts w:ascii="Consolas" w:eastAsia="Times New Roman" w:hAnsi="Consolas" w:cs="Consolas"/>
+          <w:color w:val="9CDCFE"/>
+          <w:sz w:val="21"/>
+          <w:szCs w:val="21"/>
+          <w:lang w:eastAsia="pt-BR"/>
+        </w:rPr>
+        <w:t>dadosForm</w:t>
+      </w:r>
+      <w:proofErr w:type="spellEnd"/>
+      <w:r>
+        <w:rPr>
+          <w:rFonts w:ascii="Consolas" w:eastAsia="Times New Roman" w:hAnsi="Consolas" w:cs="Consolas"/>
+          <w:color w:val="D4D4D4"/>
+          <w:sz w:val="21"/>
+          <w:szCs w:val="21"/>
+          <w:lang w:eastAsia="pt-BR"/>
+        </w:rPr>
+        <w:t xml:space="preserve"> = </w:t>
+      </w:r>
+      <w:proofErr w:type="spellStart"/>
+      <w:r>
+        <w:rPr>
+          <w:rFonts w:ascii="Consolas" w:eastAsia="Times New Roman" w:hAnsi="Consolas" w:cs="Consolas"/>
+          <w:color w:val="9CDCFE"/>
+          <w:sz w:val="21"/>
+          <w:szCs w:val="21"/>
+          <w:lang w:eastAsia="pt-BR"/>
+        </w:rPr>
+        <w:t>req</w:t>
+      </w:r>
+      <w:r>
+        <w:rPr>
+          <w:rFonts w:ascii="Consolas" w:eastAsia="Times New Roman" w:hAnsi="Consolas" w:cs="Consolas"/>
+          <w:color w:val="D4D4D4"/>
+          <w:sz w:val="21"/>
+          <w:szCs w:val="21"/>
+          <w:lang w:eastAsia="pt-BR"/>
+        </w:rPr>
+        <w:t>.</w:t>
+      </w:r>
+      <w:r>
+        <w:rPr>
+          <w:rFonts w:ascii="Consolas" w:eastAsia="Times New Roman" w:hAnsi="Consolas" w:cs="Consolas"/>
+          <w:color w:val="9CDCFE"/>
+          <w:sz w:val="21"/>
+          <w:szCs w:val="21"/>
+          <w:lang w:eastAsia="pt-BR"/>
+        </w:rPr>
+        <w:t>body</w:t>
+      </w:r>
+      <w:proofErr w:type="spellEnd"/>
+      <w:r>
+        <w:rPr>
+          <w:rFonts w:ascii="Consolas" w:eastAsia="Times New Roman" w:hAnsi="Consolas" w:cs="Consolas"/>
+          <w:color w:val="D4D4D4"/>
+          <w:sz w:val="21"/>
+          <w:szCs w:val="21"/>
+          <w:lang w:eastAsia="pt-BR"/>
+        </w:rPr>
+        <w:t>;</w:t>
+      </w:r>
+    </w:p>
+    <w:p>
+      <w:pPr>
+        <w:shd w:val="clear" w:color="auto" w:fill="1E1E1E"/>
+        <w:spacing w:after="0" w:line="285" w:lineRule="atLeast"/>
+        <w:rPr>
+          <w:rFonts w:ascii="Consolas" w:eastAsia="Times New Roman" w:hAnsi="Consolas" w:cs="Consolas"/>
+          <w:color w:val="D4D4D4"/>
+          <w:sz w:val="21"/>
+          <w:szCs w:val="21"/>
+          <w:lang w:eastAsia="pt-BR"/>
+        </w:rPr>
+      </w:pPr>
+    </w:p>
+    <w:p>
+      <w:pPr>
+        <w:shd w:val="clear" w:color="auto" w:fill="1E1E1E"/>
+        <w:spacing w:after="0" w:line="285" w:lineRule="atLeast"/>
+        <w:rPr>
+          <w:rFonts w:ascii="Consolas" w:eastAsia="Times New Roman" w:hAnsi="Consolas" w:cs="Consolas"/>
+          <w:color w:val="D4D4D4"/>
+          <w:sz w:val="21"/>
+          <w:szCs w:val="21"/>
+          <w:lang w:eastAsia="pt-BR"/>
+        </w:rPr>
+      </w:pPr>
+      <w:r>
+        <w:rPr>
+          <w:rFonts w:ascii="Consolas" w:eastAsia="Times New Roman" w:hAnsi="Consolas" w:cs="Consolas"/>
+          <w:color w:val="D4D4D4"/>
+          <w:sz w:val="21"/>
+          <w:szCs w:val="21"/>
+          <w:lang w:eastAsia="pt-BR"/>
+        </w:rPr>
+        <w:t xml:space="preserve">    </w:t>
+      </w:r>
+      <w:r>
+        <w:rPr>
+          <w:rFonts w:ascii="Consolas" w:eastAsia="Times New Roman" w:hAnsi="Consolas" w:cs="Consolas"/>
+          <w:color w:val="608B4E"/>
+          <w:sz w:val="21"/>
+          <w:szCs w:val="21"/>
+          <w:lang w:eastAsia="pt-BR"/>
+        </w:rPr>
+        <w:t xml:space="preserve">/* </w:t>
+      </w:r>
+      <w:proofErr w:type="spellStart"/>
+      <w:r>
+        <w:rPr>
+          <w:rFonts w:ascii="Consolas" w:eastAsia="Times New Roman" w:hAnsi="Consolas" w:cs="Consolas"/>
+          <w:color w:val="608B4E"/>
+          <w:sz w:val="21"/>
+          <w:szCs w:val="21"/>
+          <w:lang w:eastAsia="pt-BR"/>
+        </w:rPr>
+        <w:t>funcao</w:t>
+      </w:r>
+      <w:proofErr w:type="spellEnd"/>
+      <w:r>
+        <w:rPr>
+          <w:rFonts w:ascii="Consolas" w:eastAsia="Times New Roman" w:hAnsi="Consolas" w:cs="Consolas"/>
+          <w:color w:val="608B4E"/>
+          <w:sz w:val="21"/>
+          <w:szCs w:val="21"/>
+          <w:lang w:eastAsia="pt-BR"/>
+        </w:rPr>
+        <w:t xml:space="preserve"> </w:t>
+      </w:r>
+      <w:proofErr w:type="spellStart"/>
+      <w:r>
+        <w:rPr>
+          <w:rFonts w:ascii="Consolas" w:eastAsia="Times New Roman" w:hAnsi="Consolas" w:cs="Consolas"/>
+          <w:color w:val="608B4E"/>
+          <w:sz w:val="21"/>
+          <w:szCs w:val="21"/>
+          <w:lang w:eastAsia="pt-BR"/>
+        </w:rPr>
+        <w:t>assert</w:t>
+      </w:r>
+      <w:proofErr w:type="spellEnd"/>
+      <w:r>
+        <w:rPr>
+          <w:rFonts w:ascii="Consolas" w:eastAsia="Times New Roman" w:hAnsi="Consolas" w:cs="Consolas"/>
+          <w:color w:val="608B4E"/>
+          <w:sz w:val="21"/>
+          <w:szCs w:val="21"/>
+          <w:lang w:eastAsia="pt-BR"/>
+        </w:rPr>
+        <w:t xml:space="preserve"> vem do </w:t>
+      </w:r>
+      <w:proofErr w:type="spellStart"/>
+      <w:proofErr w:type="gramStart"/>
+      <w:r>
+        <w:rPr>
+          <w:rFonts w:ascii="Consolas" w:eastAsia="Times New Roman" w:hAnsi="Consolas" w:cs="Consolas"/>
+          <w:color w:val="608B4E"/>
+          <w:sz w:val="21"/>
+          <w:szCs w:val="21"/>
+          <w:lang w:eastAsia="pt-BR"/>
+        </w:rPr>
+        <w:t>expressValidator</w:t>
+      </w:r>
+      <w:proofErr w:type="spellEnd"/>
+      <w:proofErr w:type="gramEnd"/>
+      <w:r>
+        <w:rPr>
+          <w:rFonts w:ascii="Consolas" w:eastAsia="Times New Roman" w:hAnsi="Consolas" w:cs="Consolas"/>
+          <w:color w:val="608B4E"/>
+          <w:sz w:val="21"/>
+          <w:szCs w:val="21"/>
+          <w:lang w:eastAsia="pt-BR"/>
+        </w:rPr>
+        <w:t xml:space="preserve"> (esta no </w:t>
+      </w:r>
+      <w:proofErr w:type="spellStart"/>
+      <w:r>
+        <w:rPr>
+          <w:rFonts w:ascii="Consolas" w:eastAsia="Times New Roman" w:hAnsi="Consolas" w:cs="Consolas"/>
+          <w:color w:val="608B4E"/>
+          <w:sz w:val="21"/>
+          <w:szCs w:val="21"/>
+          <w:lang w:eastAsia="pt-BR"/>
+        </w:rPr>
+        <w:t>app</w:t>
+      </w:r>
+      <w:proofErr w:type="spellEnd"/>
+      <w:r>
+        <w:rPr>
+          <w:rFonts w:ascii="Consolas" w:eastAsia="Times New Roman" w:hAnsi="Consolas" w:cs="Consolas"/>
+          <w:color w:val="608B4E"/>
+          <w:sz w:val="21"/>
+          <w:szCs w:val="21"/>
+          <w:lang w:eastAsia="pt-BR"/>
+        </w:rPr>
+        <w:t xml:space="preserve"> -&gt; </w:t>
+      </w:r>
+      <w:proofErr w:type="spellStart"/>
+      <w:r>
+        <w:rPr>
+          <w:rFonts w:ascii="Consolas" w:eastAsia="Times New Roman" w:hAnsi="Consolas" w:cs="Consolas"/>
+          <w:color w:val="608B4E"/>
+          <w:sz w:val="21"/>
+          <w:szCs w:val="21"/>
+          <w:lang w:eastAsia="pt-BR"/>
+        </w:rPr>
+        <w:t>application</w:t>
+      </w:r>
+      <w:proofErr w:type="spellEnd"/>
+      <w:r>
+        <w:rPr>
+          <w:rFonts w:ascii="Consolas" w:eastAsia="Times New Roman" w:hAnsi="Consolas" w:cs="Consolas"/>
+          <w:color w:val="608B4E"/>
+          <w:sz w:val="21"/>
+          <w:szCs w:val="21"/>
+          <w:lang w:eastAsia="pt-BR"/>
+        </w:rPr>
+        <w:t>) */</w:t>
+      </w:r>
+    </w:p>
+    <w:p>
+      <w:pPr>
+        <w:shd w:val="clear" w:color="auto" w:fill="1E1E1E"/>
+        <w:spacing w:after="0" w:line="285" w:lineRule="atLeast"/>
+        <w:rPr>
+          <w:rFonts w:ascii="Consolas" w:eastAsia="Times New Roman" w:hAnsi="Consolas" w:cs="Consolas"/>
+          <w:color w:val="D4D4D4"/>
+          <w:sz w:val="21"/>
+          <w:szCs w:val="21"/>
+          <w:lang w:eastAsia="pt-BR"/>
+        </w:rPr>
+      </w:pPr>
+      <w:r>
+        <w:rPr>
+          <w:rFonts w:ascii="Consolas" w:eastAsia="Times New Roman" w:hAnsi="Consolas" w:cs="Consolas"/>
+          <w:color w:val="D4D4D4"/>
+          <w:sz w:val="21"/>
+          <w:szCs w:val="21"/>
+          <w:lang w:eastAsia="pt-BR"/>
+        </w:rPr>
+        <w:t xml:space="preserve">    </w:t>
+      </w:r>
+      <w:proofErr w:type="spellStart"/>
+      <w:proofErr w:type="gramStart"/>
+      <w:r>
+        <w:rPr>
+          <w:rFonts w:ascii="Consolas" w:eastAsia="Times New Roman" w:hAnsi="Consolas" w:cs="Consolas"/>
+          <w:color w:val="9CDCFE"/>
+          <w:sz w:val="21"/>
+          <w:szCs w:val="21"/>
+          <w:lang w:eastAsia="pt-BR"/>
+        </w:rPr>
+        <w:t>req</w:t>
+      </w:r>
+      <w:proofErr w:type="gramEnd"/>
+      <w:r>
+        <w:rPr>
+          <w:rFonts w:ascii="Consolas" w:eastAsia="Times New Roman" w:hAnsi="Consolas" w:cs="Consolas"/>
+          <w:color w:val="D4D4D4"/>
+          <w:sz w:val="21"/>
+          <w:szCs w:val="21"/>
+          <w:lang w:eastAsia="pt-BR"/>
+        </w:rPr>
+        <w:t>.</w:t>
+      </w:r>
+      <w:r>
+        <w:rPr>
+          <w:rFonts w:ascii="Consolas" w:eastAsia="Times New Roman" w:hAnsi="Consolas" w:cs="Consolas"/>
+          <w:color w:val="DCDCAA"/>
+          <w:sz w:val="21"/>
+          <w:szCs w:val="21"/>
+          <w:lang w:eastAsia="pt-BR"/>
+        </w:rPr>
+        <w:t>assert</w:t>
+      </w:r>
+      <w:proofErr w:type="spellEnd"/>
+      <w:r>
+        <w:rPr>
+          <w:rFonts w:ascii="Consolas" w:eastAsia="Times New Roman" w:hAnsi="Consolas" w:cs="Consolas"/>
+          <w:color w:val="D4D4D4"/>
+          <w:sz w:val="21"/>
+          <w:szCs w:val="21"/>
+          <w:lang w:eastAsia="pt-BR"/>
+        </w:rPr>
+        <w:t>(</w:t>
+      </w:r>
+      <w:r>
+        <w:rPr>
+          <w:rFonts w:ascii="Consolas" w:eastAsia="Times New Roman" w:hAnsi="Consolas" w:cs="Consolas"/>
+          <w:color w:val="CE9178"/>
+          <w:sz w:val="21"/>
+          <w:szCs w:val="21"/>
+          <w:lang w:eastAsia="pt-BR"/>
+        </w:rPr>
+        <w:t>'apelido'</w:t>
+      </w:r>
+      <w:r>
+        <w:rPr>
+          <w:rFonts w:ascii="Consolas" w:eastAsia="Times New Roman" w:hAnsi="Consolas" w:cs="Consolas"/>
+          <w:color w:val="D4D4D4"/>
+          <w:sz w:val="21"/>
+          <w:szCs w:val="21"/>
+          <w:lang w:eastAsia="pt-BR"/>
+        </w:rPr>
+        <w:t xml:space="preserve">, </w:t>
+      </w:r>
+      <w:r>
+        <w:rPr>
+          <w:rFonts w:ascii="Consolas" w:eastAsia="Times New Roman" w:hAnsi="Consolas" w:cs="Consolas"/>
+          <w:color w:val="CE9178"/>
+          <w:sz w:val="21"/>
+          <w:szCs w:val="21"/>
+          <w:lang w:eastAsia="pt-BR"/>
+        </w:rPr>
+        <w:t>'Nome ou apelido é obrigatório'</w:t>
+      </w:r>
+      <w:r>
+        <w:rPr>
+          <w:rFonts w:ascii="Consolas" w:eastAsia="Times New Roman" w:hAnsi="Consolas" w:cs="Consolas"/>
+          <w:color w:val="D4D4D4"/>
+          <w:sz w:val="21"/>
+          <w:szCs w:val="21"/>
+          <w:lang w:eastAsia="pt-BR"/>
+        </w:rPr>
+        <w:t>).</w:t>
+      </w:r>
+      <w:proofErr w:type="spellStart"/>
+      <w:r>
+        <w:rPr>
+          <w:rFonts w:ascii="Consolas" w:eastAsia="Times New Roman" w:hAnsi="Consolas" w:cs="Consolas"/>
+          <w:color w:val="DCDCAA"/>
+          <w:sz w:val="21"/>
+          <w:szCs w:val="21"/>
+          <w:lang w:eastAsia="pt-BR"/>
+        </w:rPr>
+        <w:t>notEmpty</w:t>
+      </w:r>
+      <w:proofErr w:type="spellEnd"/>
+      <w:r>
+        <w:rPr>
+          <w:rFonts w:ascii="Consolas" w:eastAsia="Times New Roman" w:hAnsi="Consolas" w:cs="Consolas"/>
+          <w:color w:val="D4D4D4"/>
+          <w:sz w:val="21"/>
+          <w:szCs w:val="21"/>
+          <w:lang w:eastAsia="pt-BR"/>
+        </w:rPr>
+        <w:t>();</w:t>
+      </w:r>
+    </w:p>
+    <w:p>
+      <w:pPr>
+        <w:shd w:val="clear" w:color="auto" w:fill="1E1E1E"/>
+        <w:spacing w:after="0" w:line="285" w:lineRule="atLeast"/>
+        <w:rPr>
+          <w:rFonts w:ascii="Consolas" w:eastAsia="Times New Roman" w:hAnsi="Consolas" w:cs="Consolas"/>
+          <w:color w:val="D4D4D4"/>
+          <w:sz w:val="21"/>
+          <w:szCs w:val="21"/>
+          <w:lang w:eastAsia="pt-BR"/>
+        </w:rPr>
+      </w:pPr>
+      <w:r>
+        <w:rPr>
+          <w:rFonts w:ascii="Consolas" w:eastAsia="Times New Roman" w:hAnsi="Consolas" w:cs="Consolas"/>
+          <w:color w:val="D4D4D4"/>
+          <w:sz w:val="21"/>
+          <w:szCs w:val="21"/>
+          <w:lang w:eastAsia="pt-BR"/>
+        </w:rPr>
+        <w:t xml:space="preserve">    </w:t>
+      </w:r>
+      <w:proofErr w:type="spellStart"/>
+      <w:proofErr w:type="gramStart"/>
+      <w:r>
+        <w:rPr>
+          <w:rFonts w:ascii="Consolas" w:eastAsia="Times New Roman" w:hAnsi="Consolas" w:cs="Consolas"/>
+          <w:color w:val="9CDCFE"/>
+          <w:sz w:val="21"/>
+          <w:szCs w:val="21"/>
+          <w:lang w:eastAsia="pt-BR"/>
+        </w:rPr>
+        <w:t>req</w:t>
+      </w:r>
+      <w:proofErr w:type="gramEnd"/>
+      <w:r>
+        <w:rPr>
+          <w:rFonts w:ascii="Consolas" w:eastAsia="Times New Roman" w:hAnsi="Consolas" w:cs="Consolas"/>
+          <w:color w:val="D4D4D4"/>
+          <w:sz w:val="21"/>
+          <w:szCs w:val="21"/>
+          <w:lang w:eastAsia="pt-BR"/>
+        </w:rPr>
+        <w:t>.</w:t>
+      </w:r>
+      <w:r>
+        <w:rPr>
+          <w:rFonts w:ascii="Consolas" w:eastAsia="Times New Roman" w:hAnsi="Consolas" w:cs="Consolas"/>
+          <w:color w:val="DCDCAA"/>
+          <w:sz w:val="21"/>
+          <w:szCs w:val="21"/>
+          <w:lang w:eastAsia="pt-BR"/>
+        </w:rPr>
+        <w:t>assert</w:t>
+      </w:r>
+      <w:proofErr w:type="spellEnd"/>
+      <w:r>
+        <w:rPr>
+          <w:rFonts w:ascii="Consolas" w:eastAsia="Times New Roman" w:hAnsi="Consolas" w:cs="Consolas"/>
+          <w:color w:val="D4D4D4"/>
+          <w:sz w:val="21"/>
+          <w:szCs w:val="21"/>
+          <w:lang w:eastAsia="pt-BR"/>
+        </w:rPr>
+        <w:t>(</w:t>
+      </w:r>
+      <w:r>
+        <w:rPr>
+          <w:rFonts w:ascii="Consolas" w:eastAsia="Times New Roman" w:hAnsi="Consolas" w:cs="Consolas"/>
+          <w:color w:val="CE9178"/>
+          <w:sz w:val="21"/>
+          <w:szCs w:val="21"/>
+          <w:lang w:eastAsia="pt-BR"/>
+        </w:rPr>
+        <w:t>'apelido'</w:t>
+      </w:r>
+      <w:r>
+        <w:rPr>
+          <w:rFonts w:ascii="Consolas" w:eastAsia="Times New Roman" w:hAnsi="Consolas" w:cs="Consolas"/>
+          <w:color w:val="D4D4D4"/>
+          <w:sz w:val="21"/>
+          <w:szCs w:val="21"/>
+          <w:lang w:eastAsia="pt-BR"/>
+        </w:rPr>
+        <w:t xml:space="preserve">, </w:t>
+      </w:r>
+      <w:r>
+        <w:rPr>
+          <w:rFonts w:ascii="Consolas" w:eastAsia="Times New Roman" w:hAnsi="Consolas" w:cs="Consolas"/>
+          <w:color w:val="CE9178"/>
+          <w:sz w:val="21"/>
+          <w:szCs w:val="21"/>
+          <w:lang w:eastAsia="pt-BR"/>
+        </w:rPr>
+        <w:t>'Nome ou apelido deve ter entre 3 até 15 caracteres'</w:t>
+      </w:r>
+      <w:r>
+        <w:rPr>
+          <w:rFonts w:ascii="Consolas" w:eastAsia="Times New Roman" w:hAnsi="Consolas" w:cs="Consolas"/>
+          <w:color w:val="D4D4D4"/>
+          <w:sz w:val="21"/>
+          <w:szCs w:val="21"/>
+          <w:lang w:eastAsia="pt-BR"/>
+        </w:rPr>
+        <w:t>).</w:t>
+      </w:r>
+      <w:proofErr w:type="spellStart"/>
+      <w:r>
+        <w:rPr>
+          <w:rFonts w:ascii="Consolas" w:eastAsia="Times New Roman" w:hAnsi="Consolas" w:cs="Consolas"/>
+          <w:color w:val="DCDCAA"/>
+          <w:sz w:val="21"/>
+          <w:szCs w:val="21"/>
+          <w:lang w:eastAsia="pt-BR"/>
+        </w:rPr>
+        <w:t>len</w:t>
+      </w:r>
+      <w:proofErr w:type="spellEnd"/>
+      <w:r>
+        <w:rPr>
+          <w:rFonts w:ascii="Consolas" w:eastAsia="Times New Roman" w:hAnsi="Consolas" w:cs="Consolas"/>
+          <w:color w:val="D4D4D4"/>
+          <w:sz w:val="21"/>
+          <w:szCs w:val="21"/>
+          <w:lang w:eastAsia="pt-BR"/>
+        </w:rPr>
+        <w:t>(</w:t>
+      </w:r>
+      <w:r>
+        <w:rPr>
+          <w:rFonts w:ascii="Consolas" w:eastAsia="Times New Roman" w:hAnsi="Consolas" w:cs="Consolas"/>
+          <w:color w:val="B5CEA8"/>
+          <w:sz w:val="21"/>
+          <w:szCs w:val="21"/>
+          <w:lang w:eastAsia="pt-BR"/>
+        </w:rPr>
+        <w:t>3</w:t>
+      </w:r>
+      <w:r>
+        <w:rPr>
+          <w:rFonts w:ascii="Consolas" w:eastAsia="Times New Roman" w:hAnsi="Consolas" w:cs="Consolas"/>
+          <w:color w:val="D4D4D4"/>
+          <w:sz w:val="21"/>
+          <w:szCs w:val="21"/>
+          <w:lang w:eastAsia="pt-BR"/>
+        </w:rPr>
+        <w:t xml:space="preserve">, </w:t>
+      </w:r>
+      <w:r>
+        <w:rPr>
+          <w:rFonts w:ascii="Consolas" w:eastAsia="Times New Roman" w:hAnsi="Consolas" w:cs="Consolas"/>
+          <w:color w:val="B5CEA8"/>
+          <w:sz w:val="21"/>
+          <w:szCs w:val="21"/>
+          <w:lang w:eastAsia="pt-BR"/>
+        </w:rPr>
+        <w:t>5</w:t>
+      </w:r>
+      <w:r>
+        <w:rPr>
+          <w:rFonts w:ascii="Consolas" w:eastAsia="Times New Roman" w:hAnsi="Consolas" w:cs="Consolas"/>
+          <w:color w:val="D4D4D4"/>
+          <w:sz w:val="21"/>
+          <w:szCs w:val="21"/>
+          <w:lang w:eastAsia="pt-BR"/>
+        </w:rPr>
+        <w:t>);</w:t>
+      </w:r>
+    </w:p>
+    <w:p>
+      <w:pPr>
+        <w:shd w:val="clear" w:color="auto" w:fill="1E1E1E"/>
+        <w:spacing w:after="0" w:line="285" w:lineRule="atLeast"/>
+        <w:rPr>
+          <w:rFonts w:ascii="Consolas" w:eastAsia="Times New Roman" w:hAnsi="Consolas" w:cs="Consolas"/>
+          <w:color w:val="D4D4D4"/>
+          <w:sz w:val="21"/>
+          <w:szCs w:val="21"/>
+          <w:lang w:eastAsia="pt-BR"/>
+        </w:rPr>
+      </w:pPr>
+    </w:p>
+    <w:p>
+      <w:pPr>
+        <w:shd w:val="clear" w:color="auto" w:fill="1E1E1E"/>
+        <w:spacing w:after="0" w:line="285" w:lineRule="atLeast"/>
+        <w:rPr>
+          <w:rFonts w:ascii="Consolas" w:eastAsia="Times New Roman" w:hAnsi="Consolas" w:cs="Consolas"/>
+          <w:color w:val="D4D4D4"/>
+          <w:sz w:val="21"/>
+          <w:szCs w:val="21"/>
+          <w:lang w:eastAsia="pt-BR"/>
+        </w:rPr>
+      </w:pPr>
+      <w:r>
+        <w:rPr>
+          <w:rFonts w:ascii="Consolas" w:eastAsia="Times New Roman" w:hAnsi="Consolas" w:cs="Consolas"/>
+          <w:color w:val="D4D4D4"/>
+          <w:sz w:val="21"/>
+          <w:szCs w:val="21"/>
+          <w:lang w:eastAsia="pt-BR"/>
+        </w:rPr>
+        <w:t xml:space="preserve">    </w:t>
+      </w:r>
+      <w:proofErr w:type="gramStart"/>
+      <w:r>
+        <w:rPr>
+          <w:rFonts w:ascii="Consolas" w:eastAsia="Times New Roman" w:hAnsi="Consolas" w:cs="Consolas"/>
+          <w:color w:val="569CD6"/>
+          <w:sz w:val="21"/>
+          <w:szCs w:val="21"/>
+          <w:lang w:eastAsia="pt-BR"/>
+        </w:rPr>
+        <w:t>var</w:t>
+      </w:r>
+      <w:proofErr w:type="gramEnd"/>
+      <w:r>
+        <w:rPr>
+          <w:rFonts w:ascii="Consolas" w:eastAsia="Times New Roman" w:hAnsi="Consolas" w:cs="Consolas"/>
+          <w:color w:val="D4D4D4"/>
+          <w:sz w:val="21"/>
+          <w:szCs w:val="21"/>
+          <w:lang w:eastAsia="pt-BR"/>
+        </w:rPr>
+        <w:t xml:space="preserve"> </w:t>
+      </w:r>
+      <w:r>
+        <w:rPr>
+          <w:rFonts w:ascii="Consolas" w:eastAsia="Times New Roman" w:hAnsi="Consolas" w:cs="Consolas"/>
+          <w:color w:val="9CDCFE"/>
+          <w:sz w:val="21"/>
+          <w:szCs w:val="21"/>
+          <w:lang w:eastAsia="pt-BR"/>
+        </w:rPr>
+        <w:t>erros</w:t>
+      </w:r>
+      <w:r>
+        <w:rPr>
+          <w:rFonts w:ascii="Consolas" w:eastAsia="Times New Roman" w:hAnsi="Consolas" w:cs="Consolas"/>
+          <w:color w:val="D4D4D4"/>
+          <w:sz w:val="21"/>
+          <w:szCs w:val="21"/>
+          <w:lang w:eastAsia="pt-BR"/>
+        </w:rPr>
+        <w:t xml:space="preserve"> = </w:t>
+      </w:r>
+      <w:proofErr w:type="spellStart"/>
+      <w:r>
+        <w:rPr>
+          <w:rFonts w:ascii="Consolas" w:eastAsia="Times New Roman" w:hAnsi="Consolas" w:cs="Consolas"/>
+          <w:color w:val="9CDCFE"/>
+          <w:sz w:val="21"/>
+          <w:szCs w:val="21"/>
+          <w:lang w:eastAsia="pt-BR"/>
+        </w:rPr>
+        <w:t>req</w:t>
+      </w:r>
+      <w:r>
+        <w:rPr>
+          <w:rFonts w:ascii="Consolas" w:eastAsia="Times New Roman" w:hAnsi="Consolas" w:cs="Consolas"/>
+          <w:color w:val="D4D4D4"/>
+          <w:sz w:val="21"/>
+          <w:szCs w:val="21"/>
+          <w:lang w:eastAsia="pt-BR"/>
+        </w:rPr>
+        <w:t>.</w:t>
+      </w:r>
+      <w:r>
+        <w:rPr>
+          <w:rFonts w:ascii="Consolas" w:eastAsia="Times New Roman" w:hAnsi="Consolas" w:cs="Consolas"/>
+          <w:color w:val="DCDCAA"/>
+          <w:sz w:val="21"/>
+          <w:szCs w:val="21"/>
+          <w:lang w:eastAsia="pt-BR"/>
+        </w:rPr>
+        <w:t>validationErrors</w:t>
+      </w:r>
+      <w:proofErr w:type="spellEnd"/>
+      <w:r>
+        <w:rPr>
+          <w:rFonts w:ascii="Consolas" w:eastAsia="Times New Roman" w:hAnsi="Consolas" w:cs="Consolas"/>
+          <w:color w:val="D4D4D4"/>
+          <w:sz w:val="21"/>
+          <w:szCs w:val="21"/>
+          <w:lang w:eastAsia="pt-BR"/>
+        </w:rPr>
+        <w:t>();</w:t>
+      </w:r>
+    </w:p>
+    <w:p>
+      <w:pPr>
+        <w:shd w:val="clear" w:color="auto" w:fill="1E1E1E"/>
+        <w:spacing w:after="0" w:line="285" w:lineRule="atLeast"/>
+        <w:rPr>
+          <w:rFonts w:ascii="Consolas" w:eastAsia="Times New Roman" w:hAnsi="Consolas" w:cs="Consolas"/>
+          <w:color w:val="D4D4D4"/>
+          <w:sz w:val="21"/>
+          <w:szCs w:val="21"/>
+          <w:lang w:eastAsia="pt-BR"/>
+        </w:rPr>
+      </w:pPr>
+      <w:r>
+        <w:rPr>
+          <w:rFonts w:ascii="Consolas" w:eastAsia="Times New Roman" w:hAnsi="Consolas" w:cs="Consolas"/>
+          <w:color w:val="D4D4D4"/>
+          <w:sz w:val="21"/>
+          <w:szCs w:val="21"/>
+          <w:lang w:eastAsia="pt-BR"/>
+        </w:rPr>
+        <w:t xml:space="preserve">    </w:t>
+      </w:r>
+      <w:proofErr w:type="spellStart"/>
+      <w:proofErr w:type="gramStart"/>
+      <w:r>
+        <w:rPr>
+          <w:rFonts w:ascii="Consolas" w:eastAsia="Times New Roman" w:hAnsi="Consolas" w:cs="Consolas"/>
+          <w:color w:val="C586C0"/>
+          <w:sz w:val="21"/>
+          <w:szCs w:val="21"/>
+          <w:lang w:eastAsia="pt-BR"/>
+        </w:rPr>
+        <w:t>if</w:t>
+      </w:r>
+      <w:proofErr w:type="spellEnd"/>
+      <w:proofErr w:type="gramEnd"/>
+      <w:r>
+        <w:rPr>
+          <w:rFonts w:ascii="Consolas" w:eastAsia="Times New Roman" w:hAnsi="Consolas" w:cs="Consolas"/>
+          <w:color w:val="D4D4D4"/>
+          <w:sz w:val="21"/>
+          <w:szCs w:val="21"/>
+          <w:lang w:eastAsia="pt-BR"/>
+        </w:rPr>
+        <w:t xml:space="preserve"> (</w:t>
+      </w:r>
+      <w:r>
+        <w:rPr>
+          <w:rFonts w:ascii="Consolas" w:eastAsia="Times New Roman" w:hAnsi="Consolas" w:cs="Consolas"/>
+          <w:color w:val="9CDCFE"/>
+          <w:sz w:val="21"/>
+          <w:szCs w:val="21"/>
+          <w:lang w:eastAsia="pt-BR"/>
+        </w:rPr>
+        <w:t>erros</w:t>
+      </w:r>
+      <w:r>
+        <w:rPr>
+          <w:rFonts w:ascii="Consolas" w:eastAsia="Times New Roman" w:hAnsi="Consolas" w:cs="Consolas"/>
+          <w:color w:val="D4D4D4"/>
+          <w:sz w:val="21"/>
+          <w:szCs w:val="21"/>
+          <w:lang w:eastAsia="pt-BR"/>
+        </w:rPr>
+        <w:t>) {</w:t>
+      </w:r>
+    </w:p>
+    <w:p>
+      <w:pPr>
+        <w:shd w:val="clear" w:color="auto" w:fill="1E1E1E"/>
+        <w:spacing w:after="0" w:line="285" w:lineRule="atLeast"/>
+        <w:rPr>
+          <w:rFonts w:ascii="Consolas" w:eastAsia="Times New Roman" w:hAnsi="Consolas" w:cs="Consolas"/>
+          <w:color w:val="D4D4D4"/>
+          <w:sz w:val="21"/>
+          <w:szCs w:val="21"/>
+          <w:lang w:eastAsia="pt-BR"/>
+        </w:rPr>
+      </w:pPr>
+      <w:r>
+        <w:rPr>
+          <w:rFonts w:ascii="Consolas" w:eastAsia="Times New Roman" w:hAnsi="Consolas" w:cs="Consolas"/>
+          <w:color w:val="D4D4D4"/>
+          <w:sz w:val="21"/>
+          <w:szCs w:val="21"/>
+          <w:lang w:eastAsia="pt-BR"/>
+        </w:rPr>
+        <w:t xml:space="preserve">        </w:t>
+      </w:r>
+      <w:proofErr w:type="spellStart"/>
+      <w:proofErr w:type="gramStart"/>
+      <w:r>
+        <w:rPr>
+          <w:rFonts w:ascii="Consolas" w:eastAsia="Times New Roman" w:hAnsi="Consolas" w:cs="Consolas"/>
+          <w:color w:val="9CDCFE"/>
+          <w:sz w:val="21"/>
+          <w:szCs w:val="21"/>
+          <w:lang w:eastAsia="pt-BR"/>
+        </w:rPr>
+        <w:t>res</w:t>
+      </w:r>
+      <w:r>
+        <w:rPr>
+          <w:rFonts w:ascii="Consolas" w:eastAsia="Times New Roman" w:hAnsi="Consolas" w:cs="Consolas"/>
+          <w:color w:val="D4D4D4"/>
+          <w:sz w:val="21"/>
+          <w:szCs w:val="21"/>
+          <w:lang w:eastAsia="pt-BR"/>
+        </w:rPr>
+        <w:t>.</w:t>
+      </w:r>
+      <w:proofErr w:type="gramEnd"/>
+      <w:r>
+        <w:rPr>
+          <w:rFonts w:ascii="Consolas" w:eastAsia="Times New Roman" w:hAnsi="Consolas" w:cs="Consolas"/>
+          <w:color w:val="DCDCAA"/>
+          <w:sz w:val="21"/>
+          <w:szCs w:val="21"/>
+          <w:lang w:eastAsia="pt-BR"/>
+        </w:rPr>
+        <w:t>send</w:t>
+      </w:r>
+      <w:proofErr w:type="spellEnd"/>
+      <w:r>
+        <w:rPr>
+          <w:rFonts w:ascii="Consolas" w:eastAsia="Times New Roman" w:hAnsi="Consolas" w:cs="Consolas"/>
+          <w:color w:val="D4D4D4"/>
+          <w:sz w:val="21"/>
+          <w:szCs w:val="21"/>
+          <w:lang w:eastAsia="pt-BR"/>
+        </w:rPr>
+        <w:t>(</w:t>
+      </w:r>
+      <w:r>
+        <w:rPr>
+          <w:rFonts w:ascii="Consolas" w:eastAsia="Times New Roman" w:hAnsi="Consolas" w:cs="Consolas"/>
+          <w:color w:val="CE9178"/>
+          <w:sz w:val="21"/>
+          <w:szCs w:val="21"/>
+          <w:lang w:eastAsia="pt-BR"/>
+        </w:rPr>
+        <w:t xml:space="preserve">'Existem erros no </w:t>
+      </w:r>
+      <w:proofErr w:type="spellStart"/>
+      <w:r>
+        <w:rPr>
+          <w:rFonts w:ascii="Consolas" w:eastAsia="Times New Roman" w:hAnsi="Consolas" w:cs="Consolas"/>
+          <w:color w:val="CE9178"/>
+          <w:sz w:val="21"/>
+          <w:szCs w:val="21"/>
+          <w:lang w:eastAsia="pt-BR"/>
+        </w:rPr>
+        <w:t>formulario</w:t>
+      </w:r>
+      <w:proofErr w:type="spellEnd"/>
+      <w:r>
+        <w:rPr>
+          <w:rFonts w:ascii="Consolas" w:eastAsia="Times New Roman" w:hAnsi="Consolas" w:cs="Consolas"/>
+          <w:color w:val="CE9178"/>
+          <w:sz w:val="21"/>
+          <w:szCs w:val="21"/>
+          <w:lang w:eastAsia="pt-BR"/>
+        </w:rPr>
+        <w:t>'</w:t>
+      </w:r>
+      <w:r>
+        <w:rPr>
+          <w:rFonts w:ascii="Consolas" w:eastAsia="Times New Roman" w:hAnsi="Consolas" w:cs="Consolas"/>
+          <w:color w:val="D4D4D4"/>
+          <w:sz w:val="21"/>
+          <w:szCs w:val="21"/>
+          <w:lang w:eastAsia="pt-BR"/>
+        </w:rPr>
+        <w:t>);</w:t>
+      </w:r>
+    </w:p>
+    <w:p>
+      <w:pPr>
+        <w:shd w:val="clear" w:color="auto" w:fill="1E1E1E"/>
+        <w:spacing w:after="0" w:line="285" w:lineRule="atLeast"/>
+        <w:rPr>
+          <w:rFonts w:ascii="Consolas" w:eastAsia="Times New Roman" w:hAnsi="Consolas" w:cs="Consolas"/>
+          <w:color w:val="D4D4D4"/>
+          <w:sz w:val="21"/>
+          <w:szCs w:val="21"/>
+          <w:lang w:eastAsia="pt-BR"/>
+        </w:rPr>
+      </w:pPr>
+      <w:r>
+        <w:rPr>
+          <w:rFonts w:ascii="Consolas" w:eastAsia="Times New Roman" w:hAnsi="Consolas" w:cs="Consolas"/>
+          <w:color w:val="D4D4D4"/>
+          <w:sz w:val="21"/>
+          <w:szCs w:val="21"/>
+          <w:lang w:eastAsia="pt-BR"/>
+        </w:rPr>
+        <w:t xml:space="preserve">        </w:t>
+      </w:r>
+      <w:proofErr w:type="spellStart"/>
+      <w:proofErr w:type="gramStart"/>
+      <w:r>
+        <w:rPr>
+          <w:rFonts w:ascii="Consolas" w:eastAsia="Times New Roman" w:hAnsi="Consolas" w:cs="Consolas"/>
+          <w:color w:val="C586C0"/>
+          <w:sz w:val="21"/>
+          <w:szCs w:val="21"/>
+          <w:lang w:eastAsia="pt-BR"/>
+        </w:rPr>
+        <w:t>return</w:t>
+      </w:r>
+      <w:proofErr w:type="spellEnd"/>
+      <w:proofErr w:type="gramEnd"/>
+      <w:r>
+        <w:rPr>
+          <w:rFonts w:ascii="Consolas" w:eastAsia="Times New Roman" w:hAnsi="Consolas" w:cs="Consolas"/>
+          <w:color w:val="D4D4D4"/>
+          <w:sz w:val="21"/>
+          <w:szCs w:val="21"/>
+          <w:lang w:eastAsia="pt-BR"/>
+        </w:rPr>
+        <w:t>;</w:t>
+      </w:r>
+    </w:p>
+    <w:p>
+      <w:pPr>
+        <w:shd w:val="clear" w:color="auto" w:fill="1E1E1E"/>
+        <w:spacing w:after="0" w:line="285" w:lineRule="atLeast"/>
+        <w:rPr>
+          <w:rFonts w:ascii="Consolas" w:eastAsia="Times New Roman" w:hAnsi="Consolas" w:cs="Consolas"/>
+          <w:color w:val="D4D4D4"/>
+          <w:sz w:val="21"/>
+          <w:szCs w:val="21"/>
+          <w:lang w:eastAsia="pt-BR"/>
+        </w:rPr>
+      </w:pPr>
+      <w:r>
+        <w:rPr>
+          <w:rFonts w:ascii="Consolas" w:eastAsia="Times New Roman" w:hAnsi="Consolas" w:cs="Consolas"/>
+          <w:color w:val="D4D4D4"/>
+          <w:sz w:val="21"/>
+          <w:szCs w:val="21"/>
+          <w:lang w:eastAsia="pt-BR"/>
+        </w:rPr>
+        <w:t xml:space="preserve">    </w:t>
+      </w:r>
+      <w:proofErr w:type="gramStart"/>
+      <w:r>
+        <w:rPr>
           <w:rFonts w:ascii="Consolas" w:eastAsia="Times New Roman" w:hAnsi="Consolas" w:cs="Consolas"/>
           <w:color w:val="D4D4D4"/>
           <w:sz w:val="21"/>
@@ -3746,11 +5583,148 @@
     </w:p>
     <w:p>
       <w:pPr>
+        <w:shd w:val="clear" w:color="auto" w:fill="1E1E1E"/>
+        <w:spacing w:after="0" w:line="285" w:lineRule="atLeast"/>
+        <w:rPr>
+          <w:rFonts w:ascii="Consolas" w:eastAsia="Times New Roman" w:hAnsi="Consolas" w:cs="Consolas"/>
+          <w:color w:val="D4D4D4"/>
+          <w:sz w:val="21"/>
+          <w:szCs w:val="21"/>
+          <w:lang w:eastAsia="pt-BR"/>
+        </w:rPr>
+      </w:pPr>
+    </w:p>
+    <w:p>
+      <w:pPr>
+        <w:shd w:val="clear" w:color="auto" w:fill="1E1E1E"/>
+        <w:spacing w:after="0" w:line="285" w:lineRule="atLeast"/>
+        <w:rPr>
+          <w:rFonts w:ascii="Consolas" w:eastAsia="Times New Roman" w:hAnsi="Consolas" w:cs="Consolas"/>
+          <w:color w:val="D4D4D4"/>
+          <w:sz w:val="21"/>
+          <w:szCs w:val="21"/>
+          <w:lang w:eastAsia="pt-BR"/>
+        </w:rPr>
+      </w:pPr>
+      <w:r>
+        <w:rPr>
+          <w:rFonts w:ascii="Consolas" w:eastAsia="Times New Roman" w:hAnsi="Consolas" w:cs="Consolas"/>
+          <w:color w:val="D4D4D4"/>
+          <w:sz w:val="21"/>
+          <w:szCs w:val="21"/>
+          <w:lang w:eastAsia="pt-BR"/>
+        </w:rPr>
+        <w:t xml:space="preserve">    </w:t>
+      </w:r>
+      <w:proofErr w:type="spellStart"/>
+      <w:proofErr w:type="gramStart"/>
+      <w:r>
+        <w:rPr>
+          <w:rFonts w:ascii="Consolas" w:eastAsia="Times New Roman" w:hAnsi="Consolas" w:cs="Consolas"/>
+          <w:color w:val="9CDCFE"/>
+          <w:sz w:val="21"/>
+          <w:szCs w:val="21"/>
+          <w:lang w:eastAsia="pt-BR"/>
+        </w:rPr>
+        <w:t>res</w:t>
+      </w:r>
+      <w:r>
+        <w:rPr>
+          <w:rFonts w:ascii="Consolas" w:eastAsia="Times New Roman" w:hAnsi="Consolas" w:cs="Consolas"/>
+          <w:color w:val="D4D4D4"/>
+          <w:sz w:val="21"/>
+          <w:szCs w:val="21"/>
+          <w:lang w:eastAsia="pt-BR"/>
+        </w:rPr>
+        <w:t>.</w:t>
+      </w:r>
+      <w:proofErr w:type="gramEnd"/>
+      <w:r>
+        <w:rPr>
+          <w:rFonts w:ascii="Consolas" w:eastAsia="Times New Roman" w:hAnsi="Consolas" w:cs="Consolas"/>
+          <w:color w:val="DCDCAA"/>
+          <w:sz w:val="21"/>
+          <w:szCs w:val="21"/>
+          <w:lang w:eastAsia="pt-BR"/>
+        </w:rPr>
+        <w:t>render</w:t>
+      </w:r>
+      <w:proofErr w:type="spellEnd"/>
+      <w:r>
+        <w:rPr>
+          <w:rFonts w:ascii="Consolas" w:eastAsia="Times New Roman" w:hAnsi="Consolas" w:cs="Consolas"/>
+          <w:color w:val="D4D4D4"/>
+          <w:sz w:val="21"/>
+          <w:szCs w:val="21"/>
+          <w:lang w:eastAsia="pt-BR"/>
+        </w:rPr>
+        <w:t>(</w:t>
+      </w:r>
+      <w:r>
+        <w:rPr>
+          <w:rFonts w:ascii="Consolas" w:eastAsia="Times New Roman" w:hAnsi="Consolas" w:cs="Consolas"/>
+          <w:color w:val="CE9178"/>
+          <w:sz w:val="21"/>
+          <w:szCs w:val="21"/>
+          <w:lang w:eastAsia="pt-BR"/>
+        </w:rPr>
+        <w:t>'chat'</w:t>
+      </w:r>
+      <w:r>
+        <w:rPr>
+          <w:rFonts w:ascii="Consolas" w:eastAsia="Times New Roman" w:hAnsi="Consolas" w:cs="Consolas"/>
+          <w:color w:val="D4D4D4"/>
+          <w:sz w:val="21"/>
+          <w:szCs w:val="21"/>
+          <w:lang w:eastAsia="pt-BR"/>
+        </w:rPr>
+        <w:t>);</w:t>
+      </w:r>
+    </w:p>
+    <w:p>
+      <w:pPr>
+        <w:shd w:val="clear" w:color="auto" w:fill="1E1E1E"/>
+        <w:spacing w:after="0" w:line="285" w:lineRule="atLeast"/>
+        <w:rPr>
+          <w:rFonts w:ascii="Consolas" w:eastAsia="Times New Roman" w:hAnsi="Consolas" w:cs="Consolas"/>
+          <w:color w:val="D4D4D4"/>
+          <w:sz w:val="21"/>
+          <w:szCs w:val="21"/>
+          <w:lang w:eastAsia="pt-BR"/>
+        </w:rPr>
+      </w:pPr>
+    </w:p>
+    <w:p>
+      <w:pPr>
+        <w:shd w:val="clear" w:color="auto" w:fill="1E1E1E"/>
+        <w:spacing w:after="0" w:line="285" w:lineRule="atLeast"/>
+        <w:rPr>
+          <w:rFonts w:ascii="Consolas" w:eastAsia="Times New Roman" w:hAnsi="Consolas" w:cs="Consolas"/>
+          <w:color w:val="D4D4D4"/>
+          <w:sz w:val="21"/>
+          <w:szCs w:val="21"/>
+          <w:lang w:eastAsia="pt-BR"/>
+        </w:rPr>
+      </w:pPr>
+      <w:proofErr w:type="gramStart"/>
+      <w:r>
+        <w:rPr>
+          <w:rFonts w:ascii="Consolas" w:eastAsia="Times New Roman" w:hAnsi="Consolas" w:cs="Consolas"/>
+          <w:color w:val="D4D4D4"/>
+          <w:sz w:val="21"/>
+          <w:szCs w:val="21"/>
+          <w:lang w:eastAsia="pt-BR"/>
+        </w:rPr>
+        <w:t>}</w:t>
+      </w:r>
+      <w:proofErr w:type="gramEnd"/>
+    </w:p>
+    <w:p>
+      <w:pPr>
         <w:pStyle w:val="SemEspaamento"/>
         <w:rPr>
           <w:sz w:val="24"/>
           <w:szCs w:val="24"/>
-          <w:lang w:val="en-US"/>
         </w:rPr>
       </w:pPr>
     </w:p>
@@ -3760,9 +5734,309 @@
         <w:rPr>
           <w:sz w:val="24"/>
           <w:szCs w:val="24"/>
-          <w:lang w:val="en-US"/>
-        </w:rPr>
-      </w:pPr>
+        </w:rPr>
+      </w:pPr>
+      <w:r>
+        <w:rPr>
+          <w:sz w:val="24"/>
+          <w:szCs w:val="24"/>
+        </w:rPr>
+        <w:t xml:space="preserve">- </w:t>
+      </w:r>
+      <w:proofErr w:type="spellStart"/>
+      <w:r>
+        <w:rPr>
+          <w:sz w:val="24"/>
+          <w:szCs w:val="24"/>
+        </w:rPr>
+        <w:t>renderizando</w:t>
+      </w:r>
+      <w:proofErr w:type="spellEnd"/>
+      <w:r>
+        <w:rPr>
+          <w:sz w:val="24"/>
+          <w:szCs w:val="24"/>
+        </w:rPr>
+        <w:t xml:space="preserve"> a mesma tela com os erros</w:t>
+      </w:r>
+    </w:p>
+    <w:p>
+      <w:pPr>
+        <w:shd w:val="clear" w:color="auto" w:fill="1E1E1E"/>
+        <w:spacing w:after="0" w:line="285" w:lineRule="atLeast"/>
+        <w:rPr>
+          <w:rFonts w:ascii="Consolas" w:eastAsia="Times New Roman" w:hAnsi="Consolas" w:cs="Consolas"/>
+          <w:color w:val="D4D4D4"/>
+          <w:sz w:val="21"/>
+          <w:szCs w:val="21"/>
+          <w:lang w:eastAsia="pt-BR"/>
+        </w:rPr>
+      </w:pPr>
+      <w:proofErr w:type="spellStart"/>
+      <w:proofErr w:type="gramStart"/>
+      <w:r>
+        <w:rPr>
+          <w:rFonts w:ascii="Consolas" w:eastAsia="Times New Roman" w:hAnsi="Consolas" w:cs="Consolas"/>
+          <w:color w:val="C586C0"/>
+          <w:sz w:val="21"/>
+          <w:szCs w:val="21"/>
+          <w:lang w:eastAsia="pt-BR"/>
+        </w:rPr>
+        <w:t>if</w:t>
+      </w:r>
+      <w:proofErr w:type="spellEnd"/>
+      <w:proofErr w:type="gramEnd"/>
+      <w:r>
+        <w:rPr>
+          <w:rFonts w:ascii="Consolas" w:eastAsia="Times New Roman" w:hAnsi="Consolas" w:cs="Consolas"/>
+          <w:color w:val="D4D4D4"/>
+          <w:sz w:val="21"/>
+          <w:szCs w:val="21"/>
+          <w:lang w:eastAsia="pt-BR"/>
+        </w:rPr>
+        <w:t xml:space="preserve"> (</w:t>
+      </w:r>
+      <w:r>
+        <w:rPr>
+          <w:rFonts w:ascii="Consolas" w:eastAsia="Times New Roman" w:hAnsi="Consolas" w:cs="Consolas"/>
+          <w:color w:val="9CDCFE"/>
+          <w:sz w:val="21"/>
+          <w:szCs w:val="21"/>
+          <w:lang w:eastAsia="pt-BR"/>
+        </w:rPr>
+        <w:t>erros</w:t>
+      </w:r>
+      <w:r>
+        <w:rPr>
+          <w:rFonts w:ascii="Consolas" w:eastAsia="Times New Roman" w:hAnsi="Consolas" w:cs="Consolas"/>
+          <w:color w:val="D4D4D4"/>
+          <w:sz w:val="21"/>
+          <w:szCs w:val="21"/>
+          <w:lang w:eastAsia="pt-BR"/>
+        </w:rPr>
+        <w:t>) {</w:t>
+      </w:r>
+    </w:p>
+    <w:p>
+      <w:pPr>
+        <w:shd w:val="clear" w:color="auto" w:fill="1E1E1E"/>
+        <w:spacing w:after="0" w:line="285" w:lineRule="atLeast"/>
+        <w:rPr>
+          <w:rFonts w:ascii="Consolas" w:eastAsia="Times New Roman" w:hAnsi="Consolas" w:cs="Consolas"/>
+          <w:color w:val="D4D4D4"/>
+          <w:sz w:val="21"/>
+          <w:szCs w:val="21"/>
+          <w:lang w:eastAsia="pt-BR"/>
+        </w:rPr>
+      </w:pPr>
+      <w:r>
+        <w:rPr>
+          <w:rFonts w:ascii="Consolas" w:eastAsia="Times New Roman" w:hAnsi="Consolas" w:cs="Consolas"/>
+          <w:color w:val="D4D4D4"/>
+          <w:sz w:val="21"/>
+          <w:szCs w:val="21"/>
+          <w:lang w:eastAsia="pt-BR"/>
+        </w:rPr>
+        <w:t xml:space="preserve">        </w:t>
+      </w:r>
+      <w:proofErr w:type="spellStart"/>
+      <w:proofErr w:type="gramStart"/>
+      <w:r>
+        <w:rPr>
+          <w:rFonts w:ascii="Consolas" w:eastAsia="Times New Roman" w:hAnsi="Consolas" w:cs="Consolas"/>
+          <w:color w:val="9CDCFE"/>
+          <w:sz w:val="21"/>
+          <w:szCs w:val="21"/>
+          <w:lang w:eastAsia="pt-BR"/>
+        </w:rPr>
+        <w:t>res</w:t>
+      </w:r>
+      <w:r>
+        <w:rPr>
+          <w:rFonts w:ascii="Consolas" w:eastAsia="Times New Roman" w:hAnsi="Consolas" w:cs="Consolas"/>
+          <w:color w:val="D4D4D4"/>
+          <w:sz w:val="21"/>
+          <w:szCs w:val="21"/>
+          <w:lang w:eastAsia="pt-BR"/>
+        </w:rPr>
+        <w:t>.</w:t>
+      </w:r>
+      <w:proofErr w:type="gramEnd"/>
+      <w:r>
+        <w:rPr>
+          <w:rFonts w:ascii="Consolas" w:eastAsia="Times New Roman" w:hAnsi="Consolas" w:cs="Consolas"/>
+          <w:color w:val="DCDCAA"/>
+          <w:sz w:val="21"/>
+          <w:szCs w:val="21"/>
+          <w:lang w:eastAsia="pt-BR"/>
+        </w:rPr>
+        <w:t>render</w:t>
+      </w:r>
+      <w:proofErr w:type="spellEnd"/>
+      <w:r>
+        <w:rPr>
+          <w:rFonts w:ascii="Consolas" w:eastAsia="Times New Roman" w:hAnsi="Consolas" w:cs="Consolas"/>
+          <w:color w:val="D4D4D4"/>
+          <w:sz w:val="21"/>
+          <w:szCs w:val="21"/>
+          <w:lang w:eastAsia="pt-BR"/>
+        </w:rPr>
+        <w:t>(</w:t>
+      </w:r>
+      <w:r>
+        <w:rPr>
+          <w:rFonts w:ascii="Consolas" w:eastAsia="Times New Roman" w:hAnsi="Consolas" w:cs="Consolas"/>
+          <w:color w:val="CE9178"/>
+          <w:sz w:val="21"/>
+          <w:szCs w:val="21"/>
+          <w:lang w:eastAsia="pt-BR"/>
+        </w:rPr>
+        <w:t>'index'</w:t>
+      </w:r>
+      <w:r>
+        <w:rPr>
+          <w:rFonts w:ascii="Consolas" w:eastAsia="Times New Roman" w:hAnsi="Consolas" w:cs="Consolas"/>
+          <w:color w:val="D4D4D4"/>
+          <w:sz w:val="21"/>
+          <w:szCs w:val="21"/>
+          <w:lang w:eastAsia="pt-BR"/>
+        </w:rPr>
+        <w:t xml:space="preserve">, { </w:t>
+      </w:r>
+      <w:proofErr w:type="spellStart"/>
+      <w:r>
+        <w:rPr>
+          <w:rFonts w:ascii="Consolas" w:eastAsia="Times New Roman" w:hAnsi="Consolas" w:cs="Consolas"/>
+          <w:color w:val="9CDCFE"/>
+          <w:sz w:val="21"/>
+          <w:szCs w:val="21"/>
+          <w:lang w:eastAsia="pt-BR"/>
+        </w:rPr>
+        <w:t>validacao</w:t>
+      </w:r>
+      <w:proofErr w:type="spellEnd"/>
+      <w:r>
+        <w:rPr>
+          <w:rFonts w:ascii="Consolas" w:eastAsia="Times New Roman" w:hAnsi="Consolas" w:cs="Consolas"/>
+          <w:color w:val="9CDCFE"/>
+          <w:sz w:val="21"/>
+          <w:szCs w:val="21"/>
+          <w:lang w:eastAsia="pt-BR"/>
+        </w:rPr>
+        <w:t>:</w:t>
+      </w:r>
+      <w:r>
+        <w:rPr>
+          <w:rFonts w:ascii="Consolas" w:eastAsia="Times New Roman" w:hAnsi="Consolas" w:cs="Consolas"/>
+          <w:color w:val="D4D4D4"/>
+          <w:sz w:val="21"/>
+          <w:szCs w:val="21"/>
+          <w:lang w:eastAsia="pt-BR"/>
+        </w:rPr>
+        <w:t xml:space="preserve"> </w:t>
+      </w:r>
+      <w:r>
+        <w:rPr>
+          <w:rFonts w:ascii="Consolas" w:eastAsia="Times New Roman" w:hAnsi="Consolas" w:cs="Consolas"/>
+          <w:color w:val="9CDCFE"/>
+          <w:sz w:val="21"/>
+          <w:szCs w:val="21"/>
+          <w:lang w:eastAsia="pt-BR"/>
+        </w:rPr>
+        <w:t>erros</w:t>
+      </w:r>
+      <w:r>
+        <w:rPr>
+          <w:rFonts w:ascii="Consolas" w:eastAsia="Times New Roman" w:hAnsi="Consolas" w:cs="Consolas"/>
+          <w:color w:val="D4D4D4"/>
+          <w:sz w:val="21"/>
+          <w:szCs w:val="21"/>
+          <w:lang w:eastAsia="pt-BR"/>
+        </w:rPr>
+        <w:t xml:space="preserve"> });</w:t>
+      </w:r>
+    </w:p>
+    <w:p>
+      <w:pPr>
+        <w:shd w:val="clear" w:color="auto" w:fill="1E1E1E"/>
+        <w:spacing w:after="0" w:line="285" w:lineRule="atLeast"/>
+        <w:rPr>
+          <w:rFonts w:ascii="Consolas" w:eastAsia="Times New Roman" w:hAnsi="Consolas" w:cs="Consolas"/>
+          <w:color w:val="D4D4D4"/>
+          <w:sz w:val="21"/>
+          <w:szCs w:val="21"/>
+          <w:lang w:eastAsia="pt-BR"/>
+        </w:rPr>
+      </w:pPr>
+      <w:r>
+        <w:rPr>
+          <w:rFonts w:ascii="Consolas" w:eastAsia="Times New Roman" w:hAnsi="Consolas" w:cs="Consolas"/>
+          <w:color w:val="D4D4D4"/>
+          <w:sz w:val="21"/>
+          <w:szCs w:val="21"/>
+          <w:lang w:eastAsia="pt-BR"/>
+        </w:rPr>
+        <w:t xml:space="preserve">        </w:t>
+      </w:r>
+      <w:proofErr w:type="spellStart"/>
+      <w:proofErr w:type="gramStart"/>
+      <w:r>
+        <w:rPr>
+          <w:rFonts w:ascii="Consolas" w:eastAsia="Times New Roman" w:hAnsi="Consolas" w:cs="Consolas"/>
+          <w:color w:val="C586C0"/>
+          <w:sz w:val="21"/>
+          <w:szCs w:val="21"/>
+          <w:lang w:eastAsia="pt-BR"/>
+        </w:rPr>
+        <w:t>return</w:t>
+      </w:r>
+      <w:proofErr w:type="spellEnd"/>
+      <w:proofErr w:type="gramEnd"/>
+      <w:r>
+        <w:rPr>
+          <w:rFonts w:ascii="Consolas" w:eastAsia="Times New Roman" w:hAnsi="Consolas" w:cs="Consolas"/>
+          <w:color w:val="D4D4D4"/>
+          <w:sz w:val="21"/>
+          <w:szCs w:val="21"/>
+          <w:lang w:eastAsia="pt-BR"/>
+        </w:rPr>
+        <w:t>;</w:t>
+      </w:r>
+    </w:p>
+    <w:p>
+      <w:pPr>
+        <w:shd w:val="clear" w:color="auto" w:fill="1E1E1E"/>
+        <w:spacing w:after="0" w:line="285" w:lineRule="atLeast"/>
+        <w:rPr>
+          <w:rFonts w:ascii="Consolas" w:eastAsia="Times New Roman" w:hAnsi="Consolas" w:cs="Consolas"/>
+          <w:color w:val="D4D4D4"/>
+          <w:sz w:val="21"/>
+          <w:szCs w:val="21"/>
+          <w:lang w:eastAsia="pt-BR"/>
+        </w:rPr>
+      </w:pPr>
+      <w:r>
+        <w:rPr>
+          <w:rFonts w:ascii="Consolas" w:eastAsia="Times New Roman" w:hAnsi="Consolas" w:cs="Consolas"/>
+          <w:color w:val="D4D4D4"/>
+          <w:sz w:val="21"/>
+          <w:szCs w:val="21"/>
+          <w:lang w:eastAsia="pt-BR"/>
+        </w:rPr>
+        <w:t xml:space="preserve">    </w:t>
+      </w:r>
+      <w:proofErr w:type="gramStart"/>
+      <w:r>
+        <w:rPr>
+          <w:rFonts w:ascii="Consolas" w:eastAsia="Times New Roman" w:hAnsi="Consolas" w:cs="Consolas"/>
+          <w:color w:val="D4D4D4"/>
+          <w:sz w:val="21"/>
+          <w:szCs w:val="21"/>
+          <w:lang w:eastAsia="pt-BR"/>
+        </w:rPr>
+        <w:t>}</w:t>
+      </w:r>
+      <w:proofErr w:type="gramEnd"/>
     </w:p>
     <w:p>
       <w:pPr>
@@ -3770,7 +6044,6 @@
         <w:rPr>
           <w:sz w:val="24"/>
           <w:szCs w:val="24"/>
-          <w:lang w:val="en-US"/>
         </w:rPr>
       </w:pPr>
     </w:p>
@@ -3780,7 +6053,6 @@
         <w:rPr>
           <w:sz w:val="24"/>
           <w:szCs w:val="24"/>
-          <w:lang w:val="en-US"/>
         </w:rPr>
       </w:pPr>
     </w:p>
@@ -3790,7 +6062,6 @@
         <w:rPr>
           <w:sz w:val="24"/>
           <w:szCs w:val="24"/>
-          <w:lang w:val="en-US"/>
         </w:rPr>
       </w:pPr>
     </w:p>
@@ -3800,7 +6071,6 @@
         <w:rPr>
           <w:sz w:val="24"/>
           <w:szCs w:val="24"/>
-          <w:lang w:val="en-US"/>
         </w:rPr>
       </w:pPr>
     </w:p>
@@ -3810,7 +6080,6 @@
         <w:rPr>
           <w:sz w:val="24"/>
           <w:szCs w:val="24"/>
-          <w:lang w:val="en-US"/>
         </w:rPr>
       </w:pPr>
     </w:p>
@@ -3820,7 +6089,6 @@
         <w:rPr>
           <w:sz w:val="24"/>
           <w:szCs w:val="24"/>
-          <w:lang w:val="en-US"/>
         </w:rPr>
       </w:pPr>
     </w:p>
@@ -3830,7 +6098,6 @@
         <w:rPr>
           <w:sz w:val="24"/>
           <w:szCs w:val="24"/>
-          <w:lang w:val="en-US"/>
         </w:rPr>
       </w:pPr>
     </w:p>
@@ -3840,7 +6107,6 @@
         <w:rPr>
           <w:sz w:val="24"/>
           <w:szCs w:val="24"/>
-          <w:lang w:val="en-US"/>
         </w:rPr>
       </w:pPr>
     </w:p>
@@ -3850,7 +6116,6 @@
         <w:rPr>
           <w:sz w:val="24"/>
           <w:szCs w:val="24"/>
-          <w:lang w:val="en-US"/>
         </w:rPr>
       </w:pPr>
     </w:p>
@@ -3860,7 +6125,6 @@
         <w:rPr>
           <w:sz w:val="24"/>
           <w:szCs w:val="24"/>
-          <w:lang w:val="en-US"/>
         </w:rPr>
       </w:pPr>
     </w:p>
@@ -3870,11 +6134,1761 @@
         <w:rPr>
           <w:sz w:val="24"/>
           <w:szCs w:val="24"/>
-          <w:lang w:val="en-US"/>
-        </w:rPr>
-      </w:pPr>
+        </w:rPr>
+      </w:pPr>
+    </w:p>
+    <w:p>
+      <w:pPr>
+        <w:pStyle w:val="SemEspaamento"/>
+        <w:rPr>
+          <w:sz w:val="24"/>
+          <w:szCs w:val="24"/>
+        </w:rPr>
+      </w:pPr>
+      <w:r>
+        <w:rPr>
+          <w:sz w:val="24"/>
+          <w:szCs w:val="24"/>
+        </w:rPr>
+        <w:lastRenderedPageBreak/>
+        <w:t xml:space="preserve">- Recuperando os erros na </w:t>
+      </w:r>
+      <w:proofErr w:type="spellStart"/>
+      <w:r>
+        <w:rPr>
+          <w:sz w:val="24"/>
+          <w:szCs w:val="24"/>
+        </w:rPr>
+        <w:t>view</w:t>
+      </w:r>
+      <w:proofErr w:type="spellEnd"/>
+    </w:p>
+    <w:p>
+      <w:pPr>
+        <w:shd w:val="clear" w:color="auto" w:fill="1E1E1E"/>
+        <w:spacing w:after="0" w:line="285" w:lineRule="atLeast"/>
+        <w:ind w:firstLine="708"/>
+        <w:rPr>
+          <w:rFonts w:ascii="Consolas" w:eastAsia="Times New Roman" w:hAnsi="Consolas" w:cs="Consolas"/>
+          <w:color w:val="D4D4D4"/>
+          <w:sz w:val="21"/>
+          <w:szCs w:val="21"/>
+          <w:lang w:eastAsia="pt-BR"/>
+        </w:rPr>
+      </w:pPr>
+      <w:r>
+        <w:rPr>
+          <w:rFonts w:ascii="Consolas" w:eastAsia="Times New Roman" w:hAnsi="Consolas" w:cs="Consolas"/>
+          <w:color w:val="608B4E"/>
+          <w:sz w:val="21"/>
+          <w:szCs w:val="21"/>
+          <w:lang w:eastAsia="pt-BR"/>
+        </w:rPr>
+        <w:t>&lt;!-- recuperando os erros --&gt;</w:t>
+      </w:r>
+    </w:p>
+    <w:p>
+      <w:pPr>
+        <w:shd w:val="clear" w:color="auto" w:fill="1E1E1E"/>
+        <w:spacing w:after="0" w:line="285" w:lineRule="atLeast"/>
+        <w:rPr>
+          <w:rFonts w:ascii="Consolas" w:eastAsia="Times New Roman" w:hAnsi="Consolas" w:cs="Consolas"/>
+          <w:color w:val="D4D4D4"/>
+          <w:sz w:val="21"/>
+          <w:szCs w:val="21"/>
+          <w:lang w:eastAsia="pt-BR"/>
+        </w:rPr>
+      </w:pPr>
+      <w:r>
+        <w:rPr>
+          <w:rFonts w:ascii="Consolas" w:eastAsia="Times New Roman" w:hAnsi="Consolas" w:cs="Consolas"/>
+          <w:color w:val="D4D4D4"/>
+          <w:sz w:val="21"/>
+          <w:szCs w:val="21"/>
+          <w:lang w:eastAsia="pt-BR"/>
+        </w:rPr>
+        <w:t xml:space="preserve">                    </w:t>
+      </w:r>
+      <w:r>
+        <w:rPr>
+          <w:rFonts w:ascii="Consolas" w:eastAsia="Times New Roman" w:hAnsi="Consolas" w:cs="Consolas"/>
+          <w:color w:val="808080"/>
+          <w:sz w:val="21"/>
+          <w:szCs w:val="21"/>
+          <w:lang w:eastAsia="pt-BR"/>
+        </w:rPr>
+        <w:t>&lt;</w:t>
+      </w:r>
+      <w:proofErr w:type="spellStart"/>
+      <w:r>
+        <w:rPr>
+          <w:rFonts w:ascii="Consolas" w:eastAsia="Times New Roman" w:hAnsi="Consolas" w:cs="Consolas"/>
+          <w:color w:val="569CD6"/>
+          <w:sz w:val="21"/>
+          <w:szCs w:val="21"/>
+          <w:lang w:eastAsia="pt-BR"/>
+        </w:rPr>
+        <w:t>div</w:t>
+      </w:r>
+      <w:proofErr w:type="spellEnd"/>
+      <w:r>
+        <w:rPr>
+          <w:rFonts w:ascii="Consolas" w:eastAsia="Times New Roman" w:hAnsi="Consolas" w:cs="Consolas"/>
+          <w:color w:val="808080"/>
+          <w:sz w:val="21"/>
+          <w:szCs w:val="21"/>
+          <w:lang w:eastAsia="pt-BR"/>
+        </w:rPr>
+        <w:t>&gt;</w:t>
+      </w:r>
+    </w:p>
+    <w:p>
+      <w:pPr>
+        <w:shd w:val="clear" w:color="auto" w:fill="1E1E1E"/>
+        <w:spacing w:after="0" w:line="285" w:lineRule="atLeast"/>
+        <w:rPr>
+          <w:rFonts w:ascii="Consolas" w:eastAsia="Times New Roman" w:hAnsi="Consolas" w:cs="Consolas"/>
+          <w:color w:val="D4D4D4"/>
+          <w:sz w:val="21"/>
+          <w:szCs w:val="21"/>
+          <w:lang w:eastAsia="pt-BR"/>
+        </w:rPr>
+      </w:pPr>
+      <w:r>
+        <w:rPr>
+          <w:rFonts w:ascii="Consolas" w:eastAsia="Times New Roman" w:hAnsi="Consolas" w:cs="Consolas"/>
+          <w:color w:val="D4D4D4"/>
+          <w:sz w:val="21"/>
+          <w:szCs w:val="21"/>
+          <w:lang w:eastAsia="pt-BR"/>
+        </w:rPr>
+        <w:t xml:space="preserve">                        &lt;% </w:t>
+      </w:r>
+      <w:proofErr w:type="spellStart"/>
+      <w:proofErr w:type="gramStart"/>
+      <w:r>
+        <w:rPr>
+          <w:rFonts w:ascii="Consolas" w:eastAsia="Times New Roman" w:hAnsi="Consolas" w:cs="Consolas"/>
+          <w:color w:val="C586C0"/>
+          <w:sz w:val="21"/>
+          <w:szCs w:val="21"/>
+          <w:lang w:eastAsia="pt-BR"/>
+        </w:rPr>
+        <w:t>if</w:t>
+      </w:r>
+      <w:proofErr w:type="spellEnd"/>
+      <w:proofErr w:type="gramEnd"/>
+      <w:r>
+        <w:rPr>
+          <w:rFonts w:ascii="Consolas" w:eastAsia="Times New Roman" w:hAnsi="Consolas" w:cs="Consolas"/>
+          <w:color w:val="D4D4D4"/>
+          <w:sz w:val="21"/>
+          <w:szCs w:val="21"/>
+          <w:lang w:eastAsia="pt-BR"/>
+        </w:rPr>
+        <w:t>(</w:t>
+      </w:r>
+      <w:proofErr w:type="spellStart"/>
+      <w:r>
+        <w:rPr>
+          <w:rFonts w:ascii="Consolas" w:eastAsia="Times New Roman" w:hAnsi="Consolas" w:cs="Consolas"/>
+          <w:color w:val="9CDCFE"/>
+          <w:sz w:val="21"/>
+          <w:szCs w:val="21"/>
+          <w:lang w:eastAsia="pt-BR"/>
+        </w:rPr>
+        <w:t>validacao</w:t>
+      </w:r>
+      <w:r>
+        <w:rPr>
+          <w:rFonts w:ascii="Consolas" w:eastAsia="Times New Roman" w:hAnsi="Consolas" w:cs="Consolas"/>
+          <w:color w:val="D4D4D4"/>
+          <w:sz w:val="21"/>
+          <w:szCs w:val="21"/>
+          <w:lang w:eastAsia="pt-BR"/>
+        </w:rPr>
+        <w:t>.</w:t>
+      </w:r>
+      <w:r>
+        <w:rPr>
+          <w:rFonts w:ascii="Consolas" w:eastAsia="Times New Roman" w:hAnsi="Consolas" w:cs="Consolas"/>
+          <w:color w:val="9CDCFE"/>
+          <w:sz w:val="21"/>
+          <w:szCs w:val="21"/>
+          <w:lang w:eastAsia="pt-BR"/>
+        </w:rPr>
+        <w:t>length</w:t>
+      </w:r>
+      <w:proofErr w:type="spellEnd"/>
+      <w:r>
+        <w:rPr>
+          <w:rFonts w:ascii="Consolas" w:eastAsia="Times New Roman" w:hAnsi="Consolas" w:cs="Consolas"/>
+          <w:color w:val="D4D4D4"/>
+          <w:sz w:val="21"/>
+          <w:szCs w:val="21"/>
+          <w:lang w:eastAsia="pt-BR"/>
+        </w:rPr>
+        <w:t xml:space="preserve"> &gt; </w:t>
+      </w:r>
+      <w:r>
+        <w:rPr>
+          <w:rFonts w:ascii="Consolas" w:eastAsia="Times New Roman" w:hAnsi="Consolas" w:cs="Consolas"/>
+          <w:color w:val="B5CEA8"/>
+          <w:sz w:val="21"/>
+          <w:szCs w:val="21"/>
+          <w:lang w:eastAsia="pt-BR"/>
+        </w:rPr>
+        <w:t>0</w:t>
+      </w:r>
+      <w:r>
+        <w:rPr>
+          <w:rFonts w:ascii="Consolas" w:eastAsia="Times New Roman" w:hAnsi="Consolas" w:cs="Consolas"/>
+          <w:color w:val="D4D4D4"/>
+          <w:sz w:val="21"/>
+          <w:szCs w:val="21"/>
+          <w:lang w:eastAsia="pt-BR"/>
+        </w:rPr>
+        <w:t>) { %&gt;</w:t>
+      </w:r>
+    </w:p>
+    <w:p>
+      <w:pPr>
+        <w:shd w:val="clear" w:color="auto" w:fill="1E1E1E"/>
+        <w:spacing w:after="0" w:line="285" w:lineRule="atLeast"/>
+        <w:rPr>
+          <w:rFonts w:ascii="Consolas" w:eastAsia="Times New Roman" w:hAnsi="Consolas" w:cs="Consolas"/>
+          <w:color w:val="D4D4D4"/>
+          <w:sz w:val="21"/>
+          <w:szCs w:val="21"/>
+          <w:lang w:val="en-US" w:eastAsia="pt-BR"/>
+        </w:rPr>
+      </w:pPr>
+      <w:r>
+        <w:rPr>
+          <w:rFonts w:ascii="Consolas" w:eastAsia="Times New Roman" w:hAnsi="Consolas" w:cs="Consolas"/>
+          <w:color w:val="D4D4D4"/>
+          <w:sz w:val="21"/>
+          <w:szCs w:val="21"/>
+          <w:lang w:eastAsia="pt-BR"/>
+        </w:rPr>
+        <w:t xml:space="preserve">                            </w:t>
+      </w:r>
+      <w:r>
+        <w:rPr>
+          <w:rFonts w:ascii="Consolas" w:eastAsia="Times New Roman" w:hAnsi="Consolas" w:cs="Consolas"/>
+          <w:color w:val="808080"/>
+          <w:sz w:val="21"/>
+          <w:szCs w:val="21"/>
+          <w:lang w:val="en-US" w:eastAsia="pt-BR"/>
+        </w:rPr>
+        <w:t>&lt;</w:t>
+      </w:r>
+      <w:r>
+        <w:rPr>
+          <w:rFonts w:ascii="Consolas" w:eastAsia="Times New Roman" w:hAnsi="Consolas" w:cs="Consolas"/>
+          <w:color w:val="569CD6"/>
+          <w:sz w:val="21"/>
+          <w:szCs w:val="21"/>
+          <w:lang w:val="en-US" w:eastAsia="pt-BR"/>
+        </w:rPr>
+        <w:t>div</w:t>
+      </w:r>
+      <w:r>
+        <w:rPr>
+          <w:rFonts w:ascii="Consolas" w:eastAsia="Times New Roman" w:hAnsi="Consolas" w:cs="Consolas"/>
+          <w:color w:val="D4D4D4"/>
+          <w:sz w:val="21"/>
+          <w:szCs w:val="21"/>
+          <w:lang w:val="en-US" w:eastAsia="pt-BR"/>
+        </w:rPr>
+        <w:t xml:space="preserve"> </w:t>
+      </w:r>
+      <w:r>
+        <w:rPr>
+          <w:rFonts w:ascii="Consolas" w:eastAsia="Times New Roman" w:hAnsi="Consolas" w:cs="Consolas"/>
+          <w:color w:val="9CDCFE"/>
+          <w:sz w:val="21"/>
+          <w:szCs w:val="21"/>
+          <w:lang w:val="en-US" w:eastAsia="pt-BR"/>
+        </w:rPr>
+        <w:t>class</w:t>
+      </w:r>
+      <w:r>
+        <w:rPr>
+          <w:rFonts w:ascii="Consolas" w:eastAsia="Times New Roman" w:hAnsi="Consolas" w:cs="Consolas"/>
+          <w:color w:val="D4D4D4"/>
+          <w:sz w:val="21"/>
+          <w:szCs w:val="21"/>
+          <w:lang w:val="en-US" w:eastAsia="pt-BR"/>
+        </w:rPr>
+        <w:t>=</w:t>
+      </w:r>
+      <w:r>
+        <w:rPr>
+          <w:rFonts w:ascii="Consolas" w:eastAsia="Times New Roman" w:hAnsi="Consolas" w:cs="Consolas"/>
+          <w:color w:val="CE9178"/>
+          <w:sz w:val="21"/>
+          <w:szCs w:val="21"/>
+          <w:lang w:val="en-US" w:eastAsia="pt-BR"/>
+        </w:rPr>
+        <w:t>"row"</w:t>
+      </w:r>
+      <w:r>
+        <w:rPr>
+          <w:rFonts w:ascii="Consolas" w:eastAsia="Times New Roman" w:hAnsi="Consolas" w:cs="Consolas"/>
+          <w:color w:val="808080"/>
+          <w:sz w:val="21"/>
+          <w:szCs w:val="21"/>
+          <w:lang w:val="en-US" w:eastAsia="pt-BR"/>
+        </w:rPr>
+        <w:t>&gt;</w:t>
+      </w:r>
+    </w:p>
+    <w:p>
+      <w:pPr>
+        <w:shd w:val="clear" w:color="auto" w:fill="1E1E1E"/>
+        <w:spacing w:after="0" w:line="285" w:lineRule="atLeast"/>
+        <w:rPr>
+          <w:rFonts w:ascii="Consolas" w:eastAsia="Times New Roman" w:hAnsi="Consolas" w:cs="Consolas"/>
+          <w:color w:val="D4D4D4"/>
+          <w:sz w:val="21"/>
+          <w:szCs w:val="21"/>
+          <w:lang w:val="en-US" w:eastAsia="pt-BR"/>
+        </w:rPr>
+      </w:pPr>
+      <w:r>
+        <w:rPr>
+          <w:rFonts w:ascii="Consolas" w:eastAsia="Times New Roman" w:hAnsi="Consolas" w:cs="Consolas"/>
+          <w:color w:val="D4D4D4"/>
+          <w:sz w:val="21"/>
+          <w:szCs w:val="21"/>
+          <w:lang w:val="en-US" w:eastAsia="pt-BR"/>
+        </w:rPr>
+        <w:t xml:space="preserve">                                </w:t>
+      </w:r>
+      <w:r>
+        <w:rPr>
+          <w:rFonts w:ascii="Consolas" w:eastAsia="Times New Roman" w:hAnsi="Consolas" w:cs="Consolas"/>
+          <w:color w:val="808080"/>
+          <w:sz w:val="21"/>
+          <w:szCs w:val="21"/>
+          <w:lang w:val="en-US" w:eastAsia="pt-BR"/>
+        </w:rPr>
+        <w:t>&lt;</w:t>
+      </w:r>
+      <w:r>
+        <w:rPr>
+          <w:rFonts w:ascii="Consolas" w:eastAsia="Times New Roman" w:hAnsi="Consolas" w:cs="Consolas"/>
+          <w:color w:val="569CD6"/>
+          <w:sz w:val="21"/>
+          <w:szCs w:val="21"/>
+          <w:lang w:val="en-US" w:eastAsia="pt-BR"/>
+        </w:rPr>
+        <w:t>div</w:t>
+      </w:r>
+      <w:r>
+        <w:rPr>
+          <w:rFonts w:ascii="Consolas" w:eastAsia="Times New Roman" w:hAnsi="Consolas" w:cs="Consolas"/>
+          <w:color w:val="D4D4D4"/>
+          <w:sz w:val="21"/>
+          <w:szCs w:val="21"/>
+          <w:lang w:val="en-US" w:eastAsia="pt-BR"/>
+        </w:rPr>
+        <w:t xml:space="preserve"> </w:t>
+      </w:r>
+      <w:r>
+        <w:rPr>
+          <w:rFonts w:ascii="Consolas" w:eastAsia="Times New Roman" w:hAnsi="Consolas" w:cs="Consolas"/>
+          <w:color w:val="9CDCFE"/>
+          <w:sz w:val="21"/>
+          <w:szCs w:val="21"/>
+          <w:lang w:val="en-US" w:eastAsia="pt-BR"/>
+        </w:rPr>
+        <w:t>class</w:t>
+      </w:r>
+      <w:r>
+        <w:rPr>
+          <w:rFonts w:ascii="Consolas" w:eastAsia="Times New Roman" w:hAnsi="Consolas" w:cs="Consolas"/>
+          <w:color w:val="D4D4D4"/>
+          <w:sz w:val="21"/>
+          <w:szCs w:val="21"/>
+          <w:lang w:val="en-US" w:eastAsia="pt-BR"/>
+        </w:rPr>
+        <w:t>=</w:t>
+      </w:r>
+      <w:r>
+        <w:rPr>
+          <w:rFonts w:ascii="Consolas" w:eastAsia="Times New Roman" w:hAnsi="Consolas" w:cs="Consolas"/>
+          <w:color w:val="CE9178"/>
+          <w:sz w:val="21"/>
+          <w:szCs w:val="21"/>
+          <w:lang w:val="en-US" w:eastAsia="pt-BR"/>
+        </w:rPr>
+        <w:t>"col-md-12"</w:t>
+      </w:r>
+      <w:r>
+        <w:rPr>
+          <w:rFonts w:ascii="Consolas" w:eastAsia="Times New Roman" w:hAnsi="Consolas" w:cs="Consolas"/>
+          <w:color w:val="808080"/>
+          <w:sz w:val="21"/>
+          <w:szCs w:val="21"/>
+          <w:lang w:val="en-US" w:eastAsia="pt-BR"/>
+        </w:rPr>
+        <w:t>&gt;</w:t>
+      </w:r>
+    </w:p>
+    <w:p>
+      <w:pPr>
+        <w:shd w:val="clear" w:color="auto" w:fill="1E1E1E"/>
+        <w:spacing w:after="0" w:line="285" w:lineRule="atLeast"/>
+        <w:rPr>
+          <w:rFonts w:ascii="Consolas" w:eastAsia="Times New Roman" w:hAnsi="Consolas" w:cs="Consolas"/>
+          <w:color w:val="D4D4D4"/>
+          <w:sz w:val="21"/>
+          <w:szCs w:val="21"/>
+          <w:lang w:val="en-US" w:eastAsia="pt-BR"/>
+        </w:rPr>
+      </w:pPr>
+      <w:r>
+        <w:rPr>
+          <w:rFonts w:ascii="Consolas" w:eastAsia="Times New Roman" w:hAnsi="Consolas" w:cs="Consolas"/>
+          <w:color w:val="D4D4D4"/>
+          <w:sz w:val="21"/>
+          <w:szCs w:val="21"/>
+          <w:lang w:val="en-US" w:eastAsia="pt-BR"/>
+        </w:rPr>
+        <w:t xml:space="preserve">                                    </w:t>
+      </w:r>
+      <w:r>
+        <w:rPr>
+          <w:rFonts w:ascii="Consolas" w:eastAsia="Times New Roman" w:hAnsi="Consolas" w:cs="Consolas"/>
+          <w:color w:val="808080"/>
+          <w:sz w:val="21"/>
+          <w:szCs w:val="21"/>
+          <w:lang w:val="en-US" w:eastAsia="pt-BR"/>
+        </w:rPr>
+        <w:t>&lt;</w:t>
+      </w:r>
+      <w:r>
+        <w:rPr>
+          <w:rFonts w:ascii="Consolas" w:eastAsia="Times New Roman" w:hAnsi="Consolas" w:cs="Consolas"/>
+          <w:color w:val="569CD6"/>
+          <w:sz w:val="21"/>
+          <w:szCs w:val="21"/>
+          <w:lang w:val="en-US" w:eastAsia="pt-BR"/>
+        </w:rPr>
+        <w:t>div</w:t>
+      </w:r>
+      <w:r>
+        <w:rPr>
+          <w:rFonts w:ascii="Consolas" w:eastAsia="Times New Roman" w:hAnsi="Consolas" w:cs="Consolas"/>
+          <w:color w:val="D4D4D4"/>
+          <w:sz w:val="21"/>
+          <w:szCs w:val="21"/>
+          <w:lang w:val="en-US" w:eastAsia="pt-BR"/>
+        </w:rPr>
+        <w:t xml:space="preserve"> </w:t>
+      </w:r>
+      <w:r>
+        <w:rPr>
+          <w:rFonts w:ascii="Consolas" w:eastAsia="Times New Roman" w:hAnsi="Consolas" w:cs="Consolas"/>
+          <w:color w:val="9CDCFE"/>
+          <w:sz w:val="21"/>
+          <w:szCs w:val="21"/>
+          <w:lang w:val="en-US" w:eastAsia="pt-BR"/>
+        </w:rPr>
+        <w:t>class</w:t>
+      </w:r>
+      <w:r>
+        <w:rPr>
+          <w:rFonts w:ascii="Consolas" w:eastAsia="Times New Roman" w:hAnsi="Consolas" w:cs="Consolas"/>
+          <w:color w:val="D4D4D4"/>
+          <w:sz w:val="21"/>
+          <w:szCs w:val="21"/>
+          <w:lang w:val="en-US" w:eastAsia="pt-BR"/>
+        </w:rPr>
+        <w:t>=</w:t>
+      </w:r>
+      <w:r>
+        <w:rPr>
+          <w:rFonts w:ascii="Consolas" w:eastAsia="Times New Roman" w:hAnsi="Consolas" w:cs="Consolas"/>
+          <w:color w:val="CE9178"/>
+          <w:sz w:val="21"/>
+          <w:szCs w:val="21"/>
+          <w:lang w:val="en-US" w:eastAsia="pt-BR"/>
+        </w:rPr>
+        <w:t>"alert alert-danger"</w:t>
+      </w:r>
+      <w:r>
+        <w:rPr>
+          <w:rFonts w:ascii="Consolas" w:eastAsia="Times New Roman" w:hAnsi="Consolas" w:cs="Consolas"/>
+          <w:color w:val="808080"/>
+          <w:sz w:val="21"/>
+          <w:szCs w:val="21"/>
+          <w:lang w:val="en-US" w:eastAsia="pt-BR"/>
+        </w:rPr>
+        <w:t>&gt;</w:t>
+      </w:r>
+    </w:p>
+    <w:p>
+      <w:pPr>
+        <w:shd w:val="clear" w:color="auto" w:fill="1E1E1E"/>
+        <w:spacing w:after="0" w:line="285" w:lineRule="atLeast"/>
+        <w:rPr>
+          <w:rFonts w:ascii="Consolas" w:eastAsia="Times New Roman" w:hAnsi="Consolas" w:cs="Consolas"/>
+          <w:color w:val="D4D4D4"/>
+          <w:sz w:val="21"/>
+          <w:szCs w:val="21"/>
+          <w:lang w:val="en-US" w:eastAsia="pt-BR"/>
+        </w:rPr>
+      </w:pPr>
+      <w:r>
+        <w:rPr>
+          <w:rFonts w:ascii="Consolas" w:eastAsia="Times New Roman" w:hAnsi="Consolas" w:cs="Consolas"/>
+          <w:color w:val="D4D4D4"/>
+          <w:sz w:val="21"/>
+          <w:szCs w:val="21"/>
+          <w:lang w:val="en-US" w:eastAsia="pt-BR"/>
+        </w:rPr>
+        <w:t xml:space="preserve">                                        </w:t>
+      </w:r>
+      <w:r>
+        <w:rPr>
+          <w:rFonts w:ascii="Consolas" w:eastAsia="Times New Roman" w:hAnsi="Consolas" w:cs="Consolas"/>
+          <w:color w:val="808080"/>
+          <w:sz w:val="21"/>
+          <w:szCs w:val="21"/>
+          <w:lang w:val="en-US" w:eastAsia="pt-BR"/>
+        </w:rPr>
+        <w:t>&lt;</w:t>
+      </w:r>
+      <w:proofErr w:type="gramStart"/>
+      <w:r>
+        <w:rPr>
+          <w:rFonts w:ascii="Consolas" w:eastAsia="Times New Roman" w:hAnsi="Consolas" w:cs="Consolas"/>
+          <w:color w:val="569CD6"/>
+          <w:sz w:val="21"/>
+          <w:szCs w:val="21"/>
+          <w:lang w:val="en-US" w:eastAsia="pt-BR"/>
+        </w:rPr>
+        <w:t>strong</w:t>
+      </w:r>
+      <w:r>
+        <w:rPr>
+          <w:rFonts w:ascii="Consolas" w:eastAsia="Times New Roman" w:hAnsi="Consolas" w:cs="Consolas"/>
+          <w:color w:val="808080"/>
+          <w:sz w:val="21"/>
+          <w:szCs w:val="21"/>
+          <w:lang w:val="en-US" w:eastAsia="pt-BR"/>
+        </w:rPr>
+        <w:t>&gt;</w:t>
+      </w:r>
+      <w:proofErr w:type="spellStart"/>
+      <w:proofErr w:type="gramEnd"/>
+      <w:r>
+        <w:rPr>
+          <w:rFonts w:ascii="Consolas" w:eastAsia="Times New Roman" w:hAnsi="Consolas" w:cs="Consolas"/>
+          <w:color w:val="D4D4D4"/>
+          <w:sz w:val="21"/>
+          <w:szCs w:val="21"/>
+          <w:lang w:val="en-US" w:eastAsia="pt-BR"/>
+        </w:rPr>
+        <w:t>Atenção</w:t>
+      </w:r>
+      <w:proofErr w:type="spellEnd"/>
+      <w:r>
+        <w:rPr>
+          <w:rFonts w:ascii="Consolas" w:eastAsia="Times New Roman" w:hAnsi="Consolas" w:cs="Consolas"/>
+          <w:color w:val="D4D4D4"/>
+          <w:sz w:val="21"/>
+          <w:szCs w:val="21"/>
+          <w:lang w:val="en-US" w:eastAsia="pt-BR"/>
+        </w:rPr>
+        <w:t>!</w:t>
+      </w:r>
+      <w:r>
+        <w:rPr>
+          <w:rFonts w:ascii="Consolas" w:eastAsia="Times New Roman" w:hAnsi="Consolas" w:cs="Consolas"/>
+          <w:color w:val="808080"/>
+          <w:sz w:val="21"/>
+          <w:szCs w:val="21"/>
+          <w:lang w:val="en-US" w:eastAsia="pt-BR"/>
+        </w:rPr>
+        <w:t>&lt;/</w:t>
+      </w:r>
+      <w:r>
+        <w:rPr>
+          <w:rFonts w:ascii="Consolas" w:eastAsia="Times New Roman" w:hAnsi="Consolas" w:cs="Consolas"/>
+          <w:color w:val="569CD6"/>
+          <w:sz w:val="21"/>
+          <w:szCs w:val="21"/>
+          <w:lang w:val="en-US" w:eastAsia="pt-BR"/>
+        </w:rPr>
+        <w:t>strong</w:t>
+      </w:r>
+      <w:r>
+        <w:rPr>
+          <w:rFonts w:ascii="Consolas" w:eastAsia="Times New Roman" w:hAnsi="Consolas" w:cs="Consolas"/>
+          <w:color w:val="808080"/>
+          <w:sz w:val="21"/>
+          <w:szCs w:val="21"/>
+          <w:lang w:val="en-US" w:eastAsia="pt-BR"/>
+        </w:rPr>
+        <w:t>&gt;</w:t>
+      </w:r>
+    </w:p>
+    <w:p>
+      <w:pPr>
+        <w:shd w:val="clear" w:color="auto" w:fill="1E1E1E"/>
+        <w:spacing w:after="0" w:line="285" w:lineRule="atLeast"/>
+        <w:rPr>
+          <w:rFonts w:ascii="Consolas" w:eastAsia="Times New Roman" w:hAnsi="Consolas" w:cs="Consolas"/>
+          <w:color w:val="D4D4D4"/>
+          <w:sz w:val="21"/>
+          <w:szCs w:val="21"/>
+          <w:lang w:val="en-US" w:eastAsia="pt-BR"/>
+        </w:rPr>
+      </w:pPr>
+      <w:r>
+        <w:rPr>
+          <w:rFonts w:ascii="Consolas" w:eastAsia="Times New Roman" w:hAnsi="Consolas" w:cs="Consolas"/>
+          <w:color w:val="D4D4D4"/>
+          <w:sz w:val="21"/>
+          <w:szCs w:val="21"/>
+          <w:lang w:val="en-US" w:eastAsia="pt-BR"/>
+        </w:rPr>
+        <w:t xml:space="preserve">                                        </w:t>
+      </w:r>
+      <w:r>
+        <w:rPr>
+          <w:rFonts w:ascii="Consolas" w:eastAsia="Times New Roman" w:hAnsi="Consolas" w:cs="Consolas"/>
+          <w:color w:val="808080"/>
+          <w:sz w:val="21"/>
+          <w:szCs w:val="21"/>
+          <w:lang w:val="en-US" w:eastAsia="pt-BR"/>
+        </w:rPr>
+        <w:t>&lt;</w:t>
+      </w:r>
+      <w:proofErr w:type="spellStart"/>
+      <w:proofErr w:type="gramStart"/>
+      <w:r>
+        <w:rPr>
+          <w:rFonts w:ascii="Consolas" w:eastAsia="Times New Roman" w:hAnsi="Consolas" w:cs="Consolas"/>
+          <w:color w:val="569CD6"/>
+          <w:sz w:val="21"/>
+          <w:szCs w:val="21"/>
+          <w:lang w:val="en-US" w:eastAsia="pt-BR"/>
+        </w:rPr>
+        <w:t>ul</w:t>
+      </w:r>
+      <w:proofErr w:type="spellEnd"/>
+      <w:proofErr w:type="gramEnd"/>
+      <w:r>
+        <w:rPr>
+          <w:rFonts w:ascii="Consolas" w:eastAsia="Times New Roman" w:hAnsi="Consolas" w:cs="Consolas"/>
+          <w:color w:val="808080"/>
+          <w:sz w:val="21"/>
+          <w:szCs w:val="21"/>
+          <w:lang w:val="en-US" w:eastAsia="pt-BR"/>
+        </w:rPr>
+        <w:t>&gt;</w:t>
+      </w:r>
+    </w:p>
+    <w:p>
+      <w:pPr>
+        <w:shd w:val="clear" w:color="auto" w:fill="1E1E1E"/>
+        <w:spacing w:after="0" w:line="285" w:lineRule="atLeast"/>
+        <w:rPr>
+          <w:rFonts w:ascii="Consolas" w:eastAsia="Times New Roman" w:hAnsi="Consolas" w:cs="Consolas"/>
+          <w:color w:val="D4D4D4"/>
+          <w:sz w:val="21"/>
+          <w:szCs w:val="21"/>
+          <w:lang w:val="en-US" w:eastAsia="pt-BR"/>
+        </w:rPr>
+      </w:pPr>
+      <w:r>
+        <w:rPr>
+          <w:rFonts w:ascii="Consolas" w:eastAsia="Times New Roman" w:hAnsi="Consolas" w:cs="Consolas"/>
+          <w:color w:val="D4D4D4"/>
+          <w:sz w:val="21"/>
+          <w:szCs w:val="21"/>
+          <w:lang w:val="en-US" w:eastAsia="pt-BR"/>
+        </w:rPr>
+        <w:t xml:space="preserve">                                            &lt;% </w:t>
+      </w:r>
+      <w:proofErr w:type="gramStart"/>
+      <w:r>
+        <w:rPr>
+          <w:rFonts w:ascii="Consolas" w:eastAsia="Times New Roman" w:hAnsi="Consolas" w:cs="Consolas"/>
+          <w:color w:val="D4D4D4"/>
+          <w:sz w:val="21"/>
+          <w:szCs w:val="21"/>
+          <w:lang w:val="en-US" w:eastAsia="pt-BR"/>
+        </w:rPr>
+        <w:t>for(</w:t>
+      </w:r>
+      <w:proofErr w:type="spellStart"/>
+      <w:proofErr w:type="gramEnd"/>
+      <w:r>
+        <w:rPr>
+          <w:rFonts w:ascii="Consolas" w:eastAsia="Times New Roman" w:hAnsi="Consolas" w:cs="Consolas"/>
+          <w:color w:val="D4D4D4"/>
+          <w:sz w:val="21"/>
+          <w:szCs w:val="21"/>
+          <w:lang w:val="en-US" w:eastAsia="pt-BR"/>
+        </w:rPr>
+        <w:t>var</w:t>
+      </w:r>
+      <w:proofErr w:type="spellEnd"/>
+      <w:r>
+        <w:rPr>
+          <w:rFonts w:ascii="Consolas" w:eastAsia="Times New Roman" w:hAnsi="Consolas" w:cs="Consolas"/>
+          <w:color w:val="D4D4D4"/>
+          <w:sz w:val="21"/>
+          <w:szCs w:val="21"/>
+          <w:lang w:val="en-US" w:eastAsia="pt-BR"/>
+        </w:rPr>
+        <w:t xml:space="preserve"> </w:t>
+      </w:r>
+      <w:proofErr w:type="spellStart"/>
+      <w:r>
+        <w:rPr>
+          <w:rFonts w:ascii="Consolas" w:eastAsia="Times New Roman" w:hAnsi="Consolas" w:cs="Consolas"/>
+          <w:color w:val="D4D4D4"/>
+          <w:sz w:val="21"/>
+          <w:szCs w:val="21"/>
+          <w:lang w:val="en-US" w:eastAsia="pt-BR"/>
+        </w:rPr>
+        <w:t>i</w:t>
+      </w:r>
+      <w:proofErr w:type="spellEnd"/>
+      <w:r>
+        <w:rPr>
+          <w:rFonts w:ascii="Consolas" w:eastAsia="Times New Roman" w:hAnsi="Consolas" w:cs="Consolas"/>
+          <w:color w:val="D4D4D4"/>
+          <w:sz w:val="21"/>
+          <w:szCs w:val="21"/>
+          <w:lang w:val="en-US" w:eastAsia="pt-BR"/>
+        </w:rPr>
+        <w:t xml:space="preserve"> = 0; </w:t>
+      </w:r>
+      <w:proofErr w:type="spellStart"/>
+      <w:r>
+        <w:rPr>
+          <w:rFonts w:ascii="Consolas" w:eastAsia="Times New Roman" w:hAnsi="Consolas" w:cs="Consolas"/>
+          <w:color w:val="D4D4D4"/>
+          <w:sz w:val="21"/>
+          <w:szCs w:val="21"/>
+          <w:lang w:val="en-US" w:eastAsia="pt-BR"/>
+        </w:rPr>
+        <w:t>i</w:t>
+      </w:r>
+      <w:proofErr w:type="spellEnd"/>
+      <w:r>
+        <w:rPr>
+          <w:rFonts w:ascii="Consolas" w:eastAsia="Times New Roman" w:hAnsi="Consolas" w:cs="Consolas"/>
+          <w:color w:val="D4D4D4"/>
+          <w:sz w:val="21"/>
+          <w:szCs w:val="21"/>
+          <w:lang w:val="en-US" w:eastAsia="pt-BR"/>
+        </w:rPr>
+        <w:t xml:space="preserve"> &lt; </w:t>
+      </w:r>
+      <w:proofErr w:type="spellStart"/>
+      <w:r>
+        <w:rPr>
+          <w:rFonts w:ascii="Consolas" w:eastAsia="Times New Roman" w:hAnsi="Consolas" w:cs="Consolas"/>
+          <w:color w:val="D4D4D4"/>
+          <w:sz w:val="21"/>
+          <w:szCs w:val="21"/>
+          <w:lang w:val="en-US" w:eastAsia="pt-BR"/>
+        </w:rPr>
+        <w:t>validacao.length</w:t>
+      </w:r>
+      <w:proofErr w:type="spellEnd"/>
+      <w:r>
+        <w:rPr>
+          <w:rFonts w:ascii="Consolas" w:eastAsia="Times New Roman" w:hAnsi="Consolas" w:cs="Consolas"/>
+          <w:color w:val="D4D4D4"/>
+          <w:sz w:val="21"/>
+          <w:szCs w:val="21"/>
+          <w:lang w:val="en-US" w:eastAsia="pt-BR"/>
+        </w:rPr>
+        <w:t xml:space="preserve">; </w:t>
+      </w:r>
+      <w:proofErr w:type="spellStart"/>
+      <w:r>
+        <w:rPr>
+          <w:rFonts w:ascii="Consolas" w:eastAsia="Times New Roman" w:hAnsi="Consolas" w:cs="Consolas"/>
+          <w:color w:val="D4D4D4"/>
+          <w:sz w:val="21"/>
+          <w:szCs w:val="21"/>
+          <w:lang w:val="en-US" w:eastAsia="pt-BR"/>
+        </w:rPr>
+        <w:t>i</w:t>
+      </w:r>
+      <w:proofErr w:type="spellEnd"/>
+      <w:r>
+        <w:rPr>
+          <w:rFonts w:ascii="Consolas" w:eastAsia="Times New Roman" w:hAnsi="Consolas" w:cs="Consolas"/>
+          <w:color w:val="D4D4D4"/>
+          <w:sz w:val="21"/>
+          <w:szCs w:val="21"/>
+          <w:lang w:val="en-US" w:eastAsia="pt-BR"/>
+        </w:rPr>
+        <w:t>++) { %&gt;</w:t>
+      </w:r>
+    </w:p>
+    <w:p>
+      <w:pPr>
+        <w:shd w:val="clear" w:color="auto" w:fill="1E1E1E"/>
+        <w:spacing w:after="0" w:line="285" w:lineRule="atLeast"/>
+        <w:rPr>
+          <w:rFonts w:ascii="Consolas" w:eastAsia="Times New Roman" w:hAnsi="Consolas" w:cs="Consolas"/>
+          <w:color w:val="D4D4D4"/>
+          <w:sz w:val="21"/>
+          <w:szCs w:val="21"/>
+          <w:lang w:eastAsia="pt-BR"/>
+        </w:rPr>
+      </w:pPr>
+      <w:r>
+        <w:rPr>
+          <w:rFonts w:ascii="Consolas" w:eastAsia="Times New Roman" w:hAnsi="Consolas" w:cs="Consolas"/>
+          <w:color w:val="D4D4D4"/>
+          <w:sz w:val="21"/>
+          <w:szCs w:val="21"/>
+          <w:lang w:val="en-US" w:eastAsia="pt-BR"/>
+        </w:rPr>
+        <w:t xml:space="preserve">                                                </w:t>
+      </w:r>
+      <w:r>
+        <w:rPr>
+          <w:rFonts w:ascii="Consolas" w:eastAsia="Times New Roman" w:hAnsi="Consolas" w:cs="Consolas"/>
+          <w:color w:val="808080"/>
+          <w:sz w:val="21"/>
+          <w:szCs w:val="21"/>
+          <w:lang w:eastAsia="pt-BR"/>
+        </w:rPr>
+        <w:t>&lt;</w:t>
+      </w:r>
+      <w:r>
+        <w:rPr>
+          <w:rFonts w:ascii="Consolas" w:eastAsia="Times New Roman" w:hAnsi="Consolas" w:cs="Consolas"/>
+          <w:color w:val="569CD6"/>
+          <w:sz w:val="21"/>
+          <w:szCs w:val="21"/>
+          <w:lang w:eastAsia="pt-BR"/>
+        </w:rPr>
+        <w:t>li</w:t>
+      </w:r>
+      <w:r>
+        <w:rPr>
+          <w:rFonts w:ascii="Consolas" w:eastAsia="Times New Roman" w:hAnsi="Consolas" w:cs="Consolas"/>
+          <w:color w:val="808080"/>
+          <w:sz w:val="21"/>
+          <w:szCs w:val="21"/>
+          <w:lang w:eastAsia="pt-BR"/>
+        </w:rPr>
+        <w:t>&gt;</w:t>
+      </w:r>
+      <w:r>
+        <w:rPr>
+          <w:rFonts w:ascii="Consolas" w:eastAsia="Times New Roman" w:hAnsi="Consolas" w:cs="Consolas"/>
+          <w:color w:val="D4D4D4"/>
+          <w:sz w:val="21"/>
+          <w:szCs w:val="21"/>
+          <w:lang w:eastAsia="pt-BR"/>
+        </w:rPr>
+        <w:t xml:space="preserve">&lt;%= </w:t>
+      </w:r>
+      <w:proofErr w:type="gramStart"/>
+      <w:r>
+        <w:rPr>
+          <w:rFonts w:ascii="Consolas" w:eastAsia="Times New Roman" w:hAnsi="Consolas" w:cs="Consolas"/>
+          <w:color w:val="D4D4D4"/>
+          <w:sz w:val="21"/>
+          <w:szCs w:val="21"/>
+          <w:lang w:eastAsia="pt-BR"/>
+        </w:rPr>
+        <w:t>validacao[</w:t>
+      </w:r>
+      <w:proofErr w:type="gramEnd"/>
+      <w:r>
+        <w:rPr>
+          <w:rFonts w:ascii="Consolas" w:eastAsia="Times New Roman" w:hAnsi="Consolas" w:cs="Consolas"/>
+          <w:color w:val="D4D4D4"/>
+          <w:sz w:val="21"/>
+          <w:szCs w:val="21"/>
+          <w:lang w:eastAsia="pt-BR"/>
+        </w:rPr>
+        <w:t>i].msg %&gt;</w:t>
+      </w:r>
+      <w:r>
+        <w:rPr>
+          <w:rFonts w:ascii="Consolas" w:eastAsia="Times New Roman" w:hAnsi="Consolas" w:cs="Consolas"/>
+          <w:color w:val="808080"/>
+          <w:sz w:val="21"/>
+          <w:szCs w:val="21"/>
+          <w:lang w:eastAsia="pt-BR"/>
+        </w:rPr>
+        <w:t>&lt;/</w:t>
+      </w:r>
+      <w:r>
+        <w:rPr>
+          <w:rFonts w:ascii="Consolas" w:eastAsia="Times New Roman" w:hAnsi="Consolas" w:cs="Consolas"/>
+          <w:color w:val="569CD6"/>
+          <w:sz w:val="21"/>
+          <w:szCs w:val="21"/>
+          <w:lang w:eastAsia="pt-BR"/>
+        </w:rPr>
+        <w:t>li</w:t>
+      </w:r>
+      <w:r>
+        <w:rPr>
+          <w:rFonts w:ascii="Consolas" w:eastAsia="Times New Roman" w:hAnsi="Consolas" w:cs="Consolas"/>
+          <w:color w:val="808080"/>
+          <w:sz w:val="21"/>
+          <w:szCs w:val="21"/>
+          <w:lang w:eastAsia="pt-BR"/>
+        </w:rPr>
+        <w:t>&gt;</w:t>
+      </w:r>
+    </w:p>
+    <w:p>
+      <w:pPr>
+        <w:shd w:val="clear" w:color="auto" w:fill="1E1E1E"/>
+        <w:spacing w:after="0" w:line="285" w:lineRule="atLeast"/>
+        <w:rPr>
+          <w:rFonts w:ascii="Consolas" w:eastAsia="Times New Roman" w:hAnsi="Consolas" w:cs="Consolas"/>
+          <w:color w:val="D4D4D4"/>
+          <w:sz w:val="21"/>
+          <w:szCs w:val="21"/>
+          <w:lang w:eastAsia="pt-BR"/>
+        </w:rPr>
+      </w:pPr>
+      <w:r>
+        <w:rPr>
+          <w:rFonts w:ascii="Consolas" w:eastAsia="Times New Roman" w:hAnsi="Consolas" w:cs="Consolas"/>
+          <w:color w:val="D4D4D4"/>
+          <w:sz w:val="21"/>
+          <w:szCs w:val="21"/>
+          <w:lang w:eastAsia="pt-BR"/>
+        </w:rPr>
+        <w:t xml:space="preserve">                                            &lt;%</w:t>
+      </w:r>
+      <w:proofErr w:type="gramStart"/>
+      <w:r>
+        <w:rPr>
+          <w:rFonts w:ascii="Consolas" w:eastAsia="Times New Roman" w:hAnsi="Consolas" w:cs="Consolas"/>
+          <w:color w:val="D4D4D4"/>
+          <w:sz w:val="21"/>
+          <w:szCs w:val="21"/>
+          <w:lang w:eastAsia="pt-BR"/>
+        </w:rPr>
+        <w:t xml:space="preserve"> }</w:t>
+      </w:r>
+      <w:proofErr w:type="gramEnd"/>
+      <w:r>
+        <w:rPr>
+          <w:rFonts w:ascii="Consolas" w:eastAsia="Times New Roman" w:hAnsi="Consolas" w:cs="Consolas"/>
+          <w:color w:val="D4D4D4"/>
+          <w:sz w:val="21"/>
+          <w:szCs w:val="21"/>
+          <w:lang w:eastAsia="pt-BR"/>
+        </w:rPr>
+        <w:t xml:space="preserve"> %&gt;</w:t>
+      </w:r>
+    </w:p>
+    <w:p>
+      <w:pPr>
+        <w:shd w:val="clear" w:color="auto" w:fill="1E1E1E"/>
+        <w:spacing w:after="0" w:line="285" w:lineRule="atLeast"/>
+        <w:rPr>
+          <w:rFonts w:ascii="Consolas" w:eastAsia="Times New Roman" w:hAnsi="Consolas" w:cs="Consolas"/>
+          <w:color w:val="D4D4D4"/>
+          <w:sz w:val="21"/>
+          <w:szCs w:val="21"/>
+          <w:lang w:eastAsia="pt-BR"/>
+        </w:rPr>
+      </w:pPr>
+      <w:r>
+        <w:rPr>
+          <w:rFonts w:ascii="Consolas" w:eastAsia="Times New Roman" w:hAnsi="Consolas" w:cs="Consolas"/>
+          <w:color w:val="D4D4D4"/>
+          <w:sz w:val="21"/>
+          <w:szCs w:val="21"/>
+          <w:lang w:eastAsia="pt-BR"/>
+        </w:rPr>
+        <w:t xml:space="preserve">                                        </w:t>
+      </w:r>
+      <w:r>
+        <w:rPr>
+          <w:rFonts w:ascii="Consolas" w:eastAsia="Times New Roman" w:hAnsi="Consolas" w:cs="Consolas"/>
+          <w:color w:val="808080"/>
+          <w:sz w:val="21"/>
+          <w:szCs w:val="21"/>
+          <w:lang w:eastAsia="pt-BR"/>
+        </w:rPr>
+        <w:t>&lt;/</w:t>
+      </w:r>
+      <w:proofErr w:type="spellStart"/>
+      <w:r>
+        <w:rPr>
+          <w:rFonts w:ascii="Consolas" w:eastAsia="Times New Roman" w:hAnsi="Consolas" w:cs="Consolas"/>
+          <w:color w:val="569CD6"/>
+          <w:sz w:val="21"/>
+          <w:szCs w:val="21"/>
+          <w:lang w:eastAsia="pt-BR"/>
+        </w:rPr>
+        <w:t>ul</w:t>
+      </w:r>
+      <w:proofErr w:type="spellEnd"/>
+      <w:r>
+        <w:rPr>
+          <w:rFonts w:ascii="Consolas" w:eastAsia="Times New Roman" w:hAnsi="Consolas" w:cs="Consolas"/>
+          <w:color w:val="808080"/>
+          <w:sz w:val="21"/>
+          <w:szCs w:val="21"/>
+          <w:lang w:eastAsia="pt-BR"/>
+        </w:rPr>
+        <w:t>&gt;</w:t>
+      </w:r>
+    </w:p>
+    <w:p>
+      <w:pPr>
+        <w:shd w:val="clear" w:color="auto" w:fill="1E1E1E"/>
+        <w:spacing w:after="0" w:line="285" w:lineRule="atLeast"/>
+        <w:rPr>
+          <w:rFonts w:ascii="Consolas" w:eastAsia="Times New Roman" w:hAnsi="Consolas" w:cs="Consolas"/>
+          <w:color w:val="D4D4D4"/>
+          <w:sz w:val="21"/>
+          <w:szCs w:val="21"/>
+          <w:lang w:eastAsia="pt-BR"/>
+        </w:rPr>
+      </w:pPr>
+      <w:r>
+        <w:rPr>
+          <w:rFonts w:ascii="Consolas" w:eastAsia="Times New Roman" w:hAnsi="Consolas" w:cs="Consolas"/>
+          <w:color w:val="D4D4D4"/>
+          <w:sz w:val="21"/>
+          <w:szCs w:val="21"/>
+          <w:lang w:eastAsia="pt-BR"/>
+        </w:rPr>
+        <w:t xml:space="preserve">                                    </w:t>
+      </w:r>
+      <w:r>
+        <w:rPr>
+          <w:rFonts w:ascii="Consolas" w:eastAsia="Times New Roman" w:hAnsi="Consolas" w:cs="Consolas"/>
+          <w:color w:val="808080"/>
+          <w:sz w:val="21"/>
+          <w:szCs w:val="21"/>
+          <w:lang w:eastAsia="pt-BR"/>
+        </w:rPr>
+        <w:t>&lt;/</w:t>
+      </w:r>
+      <w:proofErr w:type="spellStart"/>
+      <w:r>
+        <w:rPr>
+          <w:rFonts w:ascii="Consolas" w:eastAsia="Times New Roman" w:hAnsi="Consolas" w:cs="Consolas"/>
+          <w:color w:val="569CD6"/>
+          <w:sz w:val="21"/>
+          <w:szCs w:val="21"/>
+          <w:lang w:eastAsia="pt-BR"/>
+        </w:rPr>
+        <w:t>div</w:t>
+      </w:r>
+      <w:proofErr w:type="spellEnd"/>
+      <w:r>
+        <w:rPr>
+          <w:rFonts w:ascii="Consolas" w:eastAsia="Times New Roman" w:hAnsi="Consolas" w:cs="Consolas"/>
+          <w:color w:val="808080"/>
+          <w:sz w:val="21"/>
+          <w:szCs w:val="21"/>
+          <w:lang w:eastAsia="pt-BR"/>
+        </w:rPr>
+        <w:t>&gt;</w:t>
+      </w:r>
+    </w:p>
+    <w:p>
+      <w:pPr>
+        <w:shd w:val="clear" w:color="auto" w:fill="1E1E1E"/>
+        <w:spacing w:after="0" w:line="285" w:lineRule="atLeast"/>
+        <w:rPr>
+          <w:rFonts w:ascii="Consolas" w:eastAsia="Times New Roman" w:hAnsi="Consolas" w:cs="Consolas"/>
+          <w:color w:val="D4D4D4"/>
+          <w:sz w:val="21"/>
+          <w:szCs w:val="21"/>
+          <w:lang w:eastAsia="pt-BR"/>
+        </w:rPr>
+      </w:pPr>
+      <w:r>
+        <w:rPr>
+          <w:rFonts w:ascii="Consolas" w:eastAsia="Times New Roman" w:hAnsi="Consolas" w:cs="Consolas"/>
+          <w:color w:val="D4D4D4"/>
+          <w:sz w:val="21"/>
+          <w:szCs w:val="21"/>
+          <w:lang w:eastAsia="pt-BR"/>
+        </w:rPr>
+        <w:t xml:space="preserve">                                </w:t>
+      </w:r>
+      <w:r>
+        <w:rPr>
+          <w:rFonts w:ascii="Consolas" w:eastAsia="Times New Roman" w:hAnsi="Consolas" w:cs="Consolas"/>
+          <w:color w:val="808080"/>
+          <w:sz w:val="21"/>
+          <w:szCs w:val="21"/>
+          <w:lang w:eastAsia="pt-BR"/>
+        </w:rPr>
+        <w:t>&lt;/</w:t>
+      </w:r>
+      <w:proofErr w:type="spellStart"/>
+      <w:r>
+        <w:rPr>
+          <w:rFonts w:ascii="Consolas" w:eastAsia="Times New Roman" w:hAnsi="Consolas" w:cs="Consolas"/>
+          <w:color w:val="569CD6"/>
+          <w:sz w:val="21"/>
+          <w:szCs w:val="21"/>
+          <w:lang w:eastAsia="pt-BR"/>
+        </w:rPr>
+        <w:t>div</w:t>
+      </w:r>
+      <w:proofErr w:type="spellEnd"/>
+      <w:r>
+        <w:rPr>
+          <w:rFonts w:ascii="Consolas" w:eastAsia="Times New Roman" w:hAnsi="Consolas" w:cs="Consolas"/>
+          <w:color w:val="808080"/>
+          <w:sz w:val="21"/>
+          <w:szCs w:val="21"/>
+          <w:lang w:eastAsia="pt-BR"/>
+        </w:rPr>
+        <w:t>&gt;</w:t>
+      </w:r>
+    </w:p>
+    <w:p>
+      <w:pPr>
+        <w:shd w:val="clear" w:color="auto" w:fill="1E1E1E"/>
+        <w:spacing w:after="0" w:line="285" w:lineRule="atLeast"/>
+        <w:rPr>
+          <w:rFonts w:ascii="Consolas" w:eastAsia="Times New Roman" w:hAnsi="Consolas" w:cs="Consolas"/>
+          <w:color w:val="D4D4D4"/>
+          <w:sz w:val="21"/>
+          <w:szCs w:val="21"/>
+          <w:lang w:eastAsia="pt-BR"/>
+        </w:rPr>
+      </w:pPr>
+      <w:r>
+        <w:rPr>
+          <w:rFonts w:ascii="Consolas" w:eastAsia="Times New Roman" w:hAnsi="Consolas" w:cs="Consolas"/>
+          <w:color w:val="D4D4D4"/>
+          <w:sz w:val="21"/>
+          <w:szCs w:val="21"/>
+          <w:lang w:eastAsia="pt-BR"/>
+        </w:rPr>
+        <w:t xml:space="preserve">                            </w:t>
+      </w:r>
+      <w:r>
+        <w:rPr>
+          <w:rFonts w:ascii="Consolas" w:eastAsia="Times New Roman" w:hAnsi="Consolas" w:cs="Consolas"/>
+          <w:color w:val="808080"/>
+          <w:sz w:val="21"/>
+          <w:szCs w:val="21"/>
+          <w:lang w:eastAsia="pt-BR"/>
+        </w:rPr>
+        <w:t>&lt;/</w:t>
+      </w:r>
+      <w:proofErr w:type="spellStart"/>
+      <w:r>
+        <w:rPr>
+          <w:rFonts w:ascii="Consolas" w:eastAsia="Times New Roman" w:hAnsi="Consolas" w:cs="Consolas"/>
+          <w:color w:val="569CD6"/>
+          <w:sz w:val="21"/>
+          <w:szCs w:val="21"/>
+          <w:lang w:eastAsia="pt-BR"/>
+        </w:rPr>
+        <w:t>div</w:t>
+      </w:r>
+      <w:proofErr w:type="spellEnd"/>
+      <w:r>
+        <w:rPr>
+          <w:rFonts w:ascii="Consolas" w:eastAsia="Times New Roman" w:hAnsi="Consolas" w:cs="Consolas"/>
+          <w:color w:val="808080"/>
+          <w:sz w:val="21"/>
+          <w:szCs w:val="21"/>
+          <w:lang w:eastAsia="pt-BR"/>
+        </w:rPr>
+        <w:t>&gt;</w:t>
+      </w:r>
+    </w:p>
+    <w:p>
+      <w:pPr>
+        <w:shd w:val="clear" w:color="auto" w:fill="1E1E1E"/>
+        <w:spacing w:after="0" w:line="285" w:lineRule="atLeast"/>
+        <w:rPr>
+          <w:rFonts w:ascii="Consolas" w:eastAsia="Times New Roman" w:hAnsi="Consolas" w:cs="Consolas"/>
+          <w:color w:val="D4D4D4"/>
+          <w:sz w:val="21"/>
+          <w:szCs w:val="21"/>
+          <w:lang w:eastAsia="pt-BR"/>
+        </w:rPr>
+      </w:pPr>
+      <w:r>
+        <w:rPr>
+          <w:rFonts w:ascii="Consolas" w:eastAsia="Times New Roman" w:hAnsi="Consolas" w:cs="Consolas"/>
+          <w:color w:val="D4D4D4"/>
+          <w:sz w:val="21"/>
+          <w:szCs w:val="21"/>
+          <w:lang w:eastAsia="pt-BR"/>
+        </w:rPr>
+        <w:t xml:space="preserve">                        &lt;%</w:t>
+      </w:r>
+      <w:proofErr w:type="gramStart"/>
+      <w:r>
+        <w:rPr>
+          <w:rFonts w:ascii="Consolas" w:eastAsia="Times New Roman" w:hAnsi="Consolas" w:cs="Consolas"/>
+          <w:color w:val="D4D4D4"/>
+          <w:sz w:val="21"/>
+          <w:szCs w:val="21"/>
+          <w:lang w:eastAsia="pt-BR"/>
+        </w:rPr>
+        <w:t xml:space="preserve"> }</w:t>
+      </w:r>
+      <w:proofErr w:type="gramEnd"/>
+      <w:r>
+        <w:rPr>
+          <w:rFonts w:ascii="Consolas" w:eastAsia="Times New Roman" w:hAnsi="Consolas" w:cs="Consolas"/>
+          <w:color w:val="D4D4D4"/>
+          <w:sz w:val="21"/>
+          <w:szCs w:val="21"/>
+          <w:lang w:eastAsia="pt-BR"/>
+        </w:rPr>
+        <w:t xml:space="preserve"> %&gt;</w:t>
+      </w:r>
+    </w:p>
+    <w:p>
+      <w:pPr>
+        <w:shd w:val="clear" w:color="auto" w:fill="1E1E1E"/>
+        <w:spacing w:after="0" w:line="285" w:lineRule="atLeast"/>
+        <w:rPr>
+          <w:rFonts w:ascii="Consolas" w:eastAsia="Times New Roman" w:hAnsi="Consolas" w:cs="Consolas"/>
+          <w:color w:val="D4D4D4"/>
+          <w:sz w:val="21"/>
+          <w:szCs w:val="21"/>
+          <w:lang w:eastAsia="pt-BR"/>
+        </w:rPr>
+      </w:pPr>
+      <w:r>
+        <w:rPr>
+          <w:rFonts w:ascii="Consolas" w:eastAsia="Times New Roman" w:hAnsi="Consolas" w:cs="Consolas"/>
+          <w:color w:val="D4D4D4"/>
+          <w:sz w:val="21"/>
+          <w:szCs w:val="21"/>
+          <w:lang w:eastAsia="pt-BR"/>
+        </w:rPr>
+        <w:t xml:space="preserve">                    </w:t>
+      </w:r>
+      <w:r>
+        <w:rPr>
+          <w:rFonts w:ascii="Consolas" w:eastAsia="Times New Roman" w:hAnsi="Consolas" w:cs="Consolas"/>
+          <w:color w:val="808080"/>
+          <w:sz w:val="21"/>
+          <w:szCs w:val="21"/>
+          <w:lang w:eastAsia="pt-BR"/>
+        </w:rPr>
+        <w:t>&lt;/</w:t>
+      </w:r>
+      <w:proofErr w:type="spellStart"/>
+      <w:r>
+        <w:rPr>
+          <w:rFonts w:ascii="Consolas" w:eastAsia="Times New Roman" w:hAnsi="Consolas" w:cs="Consolas"/>
+          <w:color w:val="569CD6"/>
+          <w:sz w:val="21"/>
+          <w:szCs w:val="21"/>
+          <w:lang w:eastAsia="pt-BR"/>
+        </w:rPr>
+        <w:t>div</w:t>
+      </w:r>
+      <w:proofErr w:type="spellEnd"/>
+      <w:r>
+        <w:rPr>
+          <w:rFonts w:ascii="Consolas" w:eastAsia="Times New Roman" w:hAnsi="Consolas" w:cs="Consolas"/>
+          <w:color w:val="808080"/>
+          <w:sz w:val="21"/>
+          <w:szCs w:val="21"/>
+          <w:lang w:eastAsia="pt-BR"/>
+        </w:rPr>
+        <w:t>&gt;</w:t>
+      </w:r>
+    </w:p>
+    <w:p>
+      <w:pPr>
+        <w:pStyle w:val="SemEspaamento"/>
+        <w:rPr>
+          <w:sz w:val="24"/>
+          <w:szCs w:val="24"/>
+        </w:rPr>
+      </w:pPr>
+    </w:p>
+    <w:p>
+      <w:pPr>
+        <w:pStyle w:val="SemEspaamento"/>
+        <w:rPr>
+          <w:sz w:val="24"/>
+          <w:szCs w:val="24"/>
+        </w:rPr>
+      </w:pPr>
+      <w:r>
+        <w:rPr>
+          <w:sz w:val="24"/>
+          <w:szCs w:val="24"/>
+        </w:rPr>
+        <w:t xml:space="preserve">- No </w:t>
+      </w:r>
+      <w:proofErr w:type="spellStart"/>
+      <w:r>
+        <w:rPr>
+          <w:sz w:val="24"/>
+          <w:szCs w:val="24"/>
+        </w:rPr>
+        <w:t>controller</w:t>
+      </w:r>
+      <w:proofErr w:type="spellEnd"/>
+      <w:r>
+        <w:rPr>
+          <w:sz w:val="24"/>
+          <w:szCs w:val="24"/>
+        </w:rPr>
+        <w:t xml:space="preserve"> index, que vai abrir simplesmente o index, </w:t>
+      </w:r>
+      <w:r>
+        <w:rPr>
+          <w:sz w:val="24"/>
+          <w:szCs w:val="24"/>
+        </w:rPr>
+        <w:t xml:space="preserve">eu tenho que colocar a validação associado com o </w:t>
+      </w:r>
+      <w:proofErr w:type="spellStart"/>
+      <w:r>
+        <w:rPr>
+          <w:sz w:val="24"/>
+          <w:szCs w:val="24"/>
+        </w:rPr>
+        <w:t>obj</w:t>
+      </w:r>
+      <w:proofErr w:type="spellEnd"/>
+      <w:r>
+        <w:rPr>
+          <w:sz w:val="24"/>
+          <w:szCs w:val="24"/>
+        </w:rPr>
+        <w:t xml:space="preserve"> </w:t>
+      </w:r>
+      <w:proofErr w:type="gramStart"/>
+      <w:r>
+        <w:rPr>
+          <w:sz w:val="24"/>
+          <w:szCs w:val="24"/>
+        </w:rPr>
+        <w:t>vazio</w:t>
+      </w:r>
+      <w:proofErr w:type="gramEnd"/>
+    </w:p>
+    <w:p>
+      <w:pPr>
+        <w:shd w:val="clear" w:color="auto" w:fill="1E1E1E"/>
+        <w:spacing w:after="0" w:line="285" w:lineRule="atLeast"/>
+        <w:rPr>
+          <w:rFonts w:ascii="Consolas" w:eastAsia="Times New Roman" w:hAnsi="Consolas" w:cs="Consolas"/>
+          <w:color w:val="D4D4D4"/>
+          <w:sz w:val="21"/>
+          <w:szCs w:val="21"/>
+          <w:lang w:val="en-US" w:eastAsia="pt-BR"/>
+        </w:rPr>
+      </w:pPr>
+      <w:proofErr w:type="spellStart"/>
+      <w:r>
+        <w:rPr>
+          <w:rFonts w:ascii="Consolas" w:eastAsia="Times New Roman" w:hAnsi="Consolas" w:cs="Consolas"/>
+          <w:color w:val="4EC9B0"/>
+          <w:sz w:val="21"/>
+          <w:szCs w:val="21"/>
+          <w:lang w:val="en-US" w:eastAsia="pt-BR"/>
+        </w:rPr>
+        <w:t>module</w:t>
+      </w:r>
+      <w:r>
+        <w:rPr>
+          <w:rFonts w:ascii="Consolas" w:eastAsia="Times New Roman" w:hAnsi="Consolas" w:cs="Consolas"/>
+          <w:color w:val="D4D4D4"/>
+          <w:sz w:val="21"/>
+          <w:szCs w:val="21"/>
+          <w:lang w:val="en-US" w:eastAsia="pt-BR"/>
+        </w:rPr>
+        <w:t>.</w:t>
+      </w:r>
+      <w:r>
+        <w:rPr>
+          <w:rFonts w:ascii="Consolas" w:eastAsia="Times New Roman" w:hAnsi="Consolas" w:cs="Consolas"/>
+          <w:color w:val="4EC9B0"/>
+          <w:sz w:val="21"/>
+          <w:szCs w:val="21"/>
+          <w:lang w:val="en-US" w:eastAsia="pt-BR"/>
+        </w:rPr>
+        <w:t>exports</w:t>
+      </w:r>
+      <w:r>
+        <w:rPr>
+          <w:rFonts w:ascii="Consolas" w:eastAsia="Times New Roman" w:hAnsi="Consolas" w:cs="Consolas"/>
+          <w:color w:val="D4D4D4"/>
+          <w:sz w:val="21"/>
+          <w:szCs w:val="21"/>
+          <w:lang w:val="en-US" w:eastAsia="pt-BR"/>
+        </w:rPr>
+        <w:t>.</w:t>
+      </w:r>
+      <w:r>
+        <w:rPr>
+          <w:rFonts w:ascii="Consolas" w:eastAsia="Times New Roman" w:hAnsi="Consolas" w:cs="Consolas"/>
+          <w:color w:val="DCDCAA"/>
+          <w:sz w:val="21"/>
+          <w:szCs w:val="21"/>
+          <w:lang w:val="en-US" w:eastAsia="pt-BR"/>
+        </w:rPr>
+        <w:t>home</w:t>
+      </w:r>
+      <w:proofErr w:type="spellEnd"/>
+      <w:r>
+        <w:rPr>
+          <w:rFonts w:ascii="Consolas" w:eastAsia="Times New Roman" w:hAnsi="Consolas" w:cs="Consolas"/>
+          <w:color w:val="D4D4D4"/>
+          <w:sz w:val="21"/>
+          <w:szCs w:val="21"/>
+          <w:lang w:val="en-US" w:eastAsia="pt-BR"/>
+        </w:rPr>
+        <w:t xml:space="preserve"> = </w:t>
+      </w:r>
+      <w:r>
+        <w:rPr>
+          <w:rFonts w:ascii="Consolas" w:eastAsia="Times New Roman" w:hAnsi="Consolas" w:cs="Consolas"/>
+          <w:color w:val="569CD6"/>
+          <w:sz w:val="21"/>
+          <w:szCs w:val="21"/>
+          <w:lang w:val="en-US" w:eastAsia="pt-BR"/>
+        </w:rPr>
+        <w:t>function</w:t>
+      </w:r>
+      <w:r>
+        <w:rPr>
+          <w:rFonts w:ascii="Consolas" w:eastAsia="Times New Roman" w:hAnsi="Consolas" w:cs="Consolas"/>
+          <w:color w:val="D4D4D4"/>
+          <w:sz w:val="21"/>
+          <w:szCs w:val="21"/>
+          <w:lang w:val="en-US" w:eastAsia="pt-BR"/>
+        </w:rPr>
+        <w:t xml:space="preserve"> (</w:t>
+      </w:r>
+      <w:r>
+        <w:rPr>
+          <w:rFonts w:ascii="Consolas" w:eastAsia="Times New Roman" w:hAnsi="Consolas" w:cs="Consolas"/>
+          <w:color w:val="9CDCFE"/>
+          <w:sz w:val="21"/>
+          <w:szCs w:val="21"/>
+          <w:lang w:val="en-US" w:eastAsia="pt-BR"/>
+        </w:rPr>
+        <w:t>application</w:t>
+      </w:r>
+      <w:r>
+        <w:rPr>
+          <w:rFonts w:ascii="Consolas" w:eastAsia="Times New Roman" w:hAnsi="Consolas" w:cs="Consolas"/>
+          <w:color w:val="D4D4D4"/>
+          <w:sz w:val="21"/>
+          <w:szCs w:val="21"/>
+          <w:lang w:val="en-US" w:eastAsia="pt-BR"/>
+        </w:rPr>
+        <w:t xml:space="preserve">, </w:t>
+      </w:r>
+      <w:proofErr w:type="spellStart"/>
+      <w:r>
+        <w:rPr>
+          <w:rFonts w:ascii="Consolas" w:eastAsia="Times New Roman" w:hAnsi="Consolas" w:cs="Consolas"/>
+          <w:color w:val="9CDCFE"/>
+          <w:sz w:val="21"/>
+          <w:szCs w:val="21"/>
+          <w:lang w:val="en-US" w:eastAsia="pt-BR"/>
+        </w:rPr>
+        <w:t>req</w:t>
+      </w:r>
+      <w:proofErr w:type="spellEnd"/>
+      <w:r>
+        <w:rPr>
+          <w:rFonts w:ascii="Consolas" w:eastAsia="Times New Roman" w:hAnsi="Consolas" w:cs="Consolas"/>
+          <w:color w:val="D4D4D4"/>
+          <w:sz w:val="21"/>
+          <w:szCs w:val="21"/>
+          <w:lang w:val="en-US" w:eastAsia="pt-BR"/>
+        </w:rPr>
+        <w:t xml:space="preserve">, </w:t>
+      </w:r>
+      <w:r>
+        <w:rPr>
+          <w:rFonts w:ascii="Consolas" w:eastAsia="Times New Roman" w:hAnsi="Consolas" w:cs="Consolas"/>
+          <w:color w:val="9CDCFE"/>
+          <w:sz w:val="21"/>
+          <w:szCs w:val="21"/>
+          <w:lang w:val="en-US" w:eastAsia="pt-BR"/>
+        </w:rPr>
+        <w:t>res</w:t>
+      </w:r>
+      <w:r>
+        <w:rPr>
+          <w:rFonts w:ascii="Consolas" w:eastAsia="Times New Roman" w:hAnsi="Consolas" w:cs="Consolas"/>
+          <w:color w:val="D4D4D4"/>
+          <w:sz w:val="21"/>
+          <w:szCs w:val="21"/>
+          <w:lang w:val="en-US" w:eastAsia="pt-BR"/>
+        </w:rPr>
+        <w:t>) {</w:t>
+      </w:r>
+    </w:p>
+    <w:p>
+      <w:pPr>
+        <w:shd w:val="clear" w:color="auto" w:fill="1E1E1E"/>
+        <w:spacing w:after="0" w:line="285" w:lineRule="atLeast"/>
+        <w:rPr>
+          <w:rFonts w:ascii="Consolas" w:eastAsia="Times New Roman" w:hAnsi="Consolas" w:cs="Consolas"/>
+          <w:color w:val="D4D4D4"/>
+          <w:sz w:val="21"/>
+          <w:szCs w:val="21"/>
+          <w:lang w:val="en-US" w:eastAsia="pt-BR"/>
+        </w:rPr>
+      </w:pPr>
+    </w:p>
+    <w:p>
+      <w:pPr>
+        <w:shd w:val="clear" w:color="auto" w:fill="1E1E1E"/>
+        <w:spacing w:after="0" w:line="285" w:lineRule="atLeast"/>
+        <w:rPr>
+          <w:rFonts w:ascii="Consolas" w:eastAsia="Times New Roman" w:hAnsi="Consolas" w:cs="Consolas"/>
+          <w:color w:val="D4D4D4"/>
+          <w:sz w:val="21"/>
+          <w:szCs w:val="21"/>
+          <w:lang w:eastAsia="pt-BR"/>
+        </w:rPr>
+      </w:pPr>
+      <w:r>
+        <w:rPr>
+          <w:rFonts w:ascii="Consolas" w:eastAsia="Times New Roman" w:hAnsi="Consolas" w:cs="Consolas"/>
+          <w:color w:val="D4D4D4"/>
+          <w:sz w:val="21"/>
+          <w:szCs w:val="21"/>
+          <w:lang w:val="en-US" w:eastAsia="pt-BR"/>
+        </w:rPr>
+        <w:t xml:space="preserve">    </w:t>
+      </w:r>
+      <w:proofErr w:type="spellStart"/>
+      <w:proofErr w:type="gramStart"/>
+      <w:r>
+        <w:rPr>
+          <w:rFonts w:ascii="Consolas" w:eastAsia="Times New Roman" w:hAnsi="Consolas" w:cs="Consolas"/>
+          <w:color w:val="9CDCFE"/>
+          <w:sz w:val="21"/>
+          <w:szCs w:val="21"/>
+          <w:lang w:eastAsia="pt-BR"/>
+        </w:rPr>
+        <w:t>res</w:t>
+      </w:r>
+      <w:r>
+        <w:rPr>
+          <w:rFonts w:ascii="Consolas" w:eastAsia="Times New Roman" w:hAnsi="Consolas" w:cs="Consolas"/>
+          <w:color w:val="D4D4D4"/>
+          <w:sz w:val="21"/>
+          <w:szCs w:val="21"/>
+          <w:lang w:eastAsia="pt-BR"/>
+        </w:rPr>
+        <w:t>.</w:t>
+      </w:r>
+      <w:proofErr w:type="gramEnd"/>
+      <w:r>
+        <w:rPr>
+          <w:rFonts w:ascii="Consolas" w:eastAsia="Times New Roman" w:hAnsi="Consolas" w:cs="Consolas"/>
+          <w:color w:val="DCDCAA"/>
+          <w:sz w:val="21"/>
+          <w:szCs w:val="21"/>
+          <w:lang w:eastAsia="pt-BR"/>
+        </w:rPr>
+        <w:t>render</w:t>
+      </w:r>
+      <w:proofErr w:type="spellEnd"/>
+      <w:r>
+        <w:rPr>
+          <w:rFonts w:ascii="Consolas" w:eastAsia="Times New Roman" w:hAnsi="Consolas" w:cs="Consolas"/>
+          <w:color w:val="D4D4D4"/>
+          <w:sz w:val="21"/>
+          <w:szCs w:val="21"/>
+          <w:lang w:eastAsia="pt-BR"/>
+        </w:rPr>
+        <w:t>(</w:t>
+      </w:r>
+      <w:r>
+        <w:rPr>
+          <w:rFonts w:ascii="Consolas" w:eastAsia="Times New Roman" w:hAnsi="Consolas" w:cs="Consolas"/>
+          <w:color w:val="CE9178"/>
+          <w:sz w:val="21"/>
+          <w:szCs w:val="21"/>
+          <w:lang w:eastAsia="pt-BR"/>
+        </w:rPr>
+        <w:t>'ind</w:t>
+      </w:r>
       <w:bookmarkStart w:id="0" w:name="_GoBack"/>
       <w:bookmarkEnd w:id="0"/>
+      <w:r>
+        <w:rPr>
+          <w:rFonts w:ascii="Consolas" w:eastAsia="Times New Roman" w:hAnsi="Consolas" w:cs="Consolas"/>
+          <w:color w:val="CE9178"/>
+          <w:sz w:val="21"/>
+          <w:szCs w:val="21"/>
+          <w:lang w:eastAsia="pt-BR"/>
+        </w:rPr>
+        <w:t>ex'</w:t>
+      </w:r>
+      <w:r>
+        <w:rPr>
+          <w:rFonts w:ascii="Consolas" w:eastAsia="Times New Roman" w:hAnsi="Consolas" w:cs="Consolas"/>
+          <w:color w:val="D4D4D4"/>
+          <w:sz w:val="21"/>
+          <w:szCs w:val="21"/>
+          <w:lang w:eastAsia="pt-BR"/>
+        </w:rPr>
+        <w:t xml:space="preserve">, { </w:t>
+      </w:r>
+      <w:proofErr w:type="spellStart"/>
+      <w:r>
+        <w:rPr>
+          <w:rFonts w:ascii="Consolas" w:eastAsia="Times New Roman" w:hAnsi="Consolas" w:cs="Consolas"/>
+          <w:color w:val="9CDCFE"/>
+          <w:sz w:val="21"/>
+          <w:szCs w:val="21"/>
+          <w:lang w:eastAsia="pt-BR"/>
+        </w:rPr>
+        <w:t>validacao</w:t>
+      </w:r>
+      <w:proofErr w:type="spellEnd"/>
+      <w:r>
+        <w:rPr>
+          <w:rFonts w:ascii="Consolas" w:eastAsia="Times New Roman" w:hAnsi="Consolas" w:cs="Consolas"/>
+          <w:color w:val="9CDCFE"/>
+          <w:sz w:val="21"/>
+          <w:szCs w:val="21"/>
+          <w:lang w:eastAsia="pt-BR"/>
+        </w:rPr>
+        <w:t>:</w:t>
+      </w:r>
+      <w:r>
+        <w:rPr>
+          <w:rFonts w:ascii="Consolas" w:eastAsia="Times New Roman" w:hAnsi="Consolas" w:cs="Consolas"/>
+          <w:color w:val="D4D4D4"/>
+          <w:sz w:val="21"/>
+          <w:szCs w:val="21"/>
+          <w:lang w:eastAsia="pt-BR"/>
+        </w:rPr>
+        <w:t xml:space="preserve"> {} });</w:t>
+      </w:r>
+    </w:p>
+    <w:p>
+      <w:pPr>
+        <w:shd w:val="clear" w:color="auto" w:fill="1E1E1E"/>
+        <w:spacing w:after="0" w:line="285" w:lineRule="atLeast"/>
+        <w:rPr>
+          <w:rFonts w:ascii="Consolas" w:eastAsia="Times New Roman" w:hAnsi="Consolas" w:cs="Consolas"/>
+          <w:color w:val="D4D4D4"/>
+          <w:sz w:val="21"/>
+          <w:szCs w:val="21"/>
+          <w:lang w:eastAsia="pt-BR"/>
+        </w:rPr>
+      </w:pPr>
+    </w:p>
+    <w:p>
+      <w:pPr>
+        <w:shd w:val="clear" w:color="auto" w:fill="1E1E1E"/>
+        <w:spacing w:after="0" w:line="285" w:lineRule="atLeast"/>
+        <w:rPr>
+          <w:rFonts w:ascii="Consolas" w:eastAsia="Times New Roman" w:hAnsi="Consolas" w:cs="Consolas"/>
+          <w:color w:val="D4D4D4"/>
+          <w:sz w:val="21"/>
+          <w:szCs w:val="21"/>
+          <w:lang w:eastAsia="pt-BR"/>
+        </w:rPr>
+      </w:pPr>
+      <w:proofErr w:type="gramStart"/>
+      <w:r>
+        <w:rPr>
+          <w:rFonts w:ascii="Consolas" w:eastAsia="Times New Roman" w:hAnsi="Consolas" w:cs="Consolas"/>
+          <w:color w:val="D4D4D4"/>
+          <w:sz w:val="21"/>
+          <w:szCs w:val="21"/>
+          <w:lang w:eastAsia="pt-BR"/>
+        </w:rPr>
+        <w:t>}</w:t>
+      </w:r>
+      <w:proofErr w:type="gramEnd"/>
+    </w:p>
+    <w:p>
+      <w:pPr>
+        <w:pStyle w:val="SemEspaamento"/>
+        <w:rPr>
+          <w:sz w:val="24"/>
+          <w:szCs w:val="24"/>
+        </w:rPr>
+      </w:pPr>
+    </w:p>
+    <w:p>
+      <w:pPr>
+        <w:pStyle w:val="SemEspaamento"/>
+        <w:rPr>
+          <w:sz w:val="24"/>
+          <w:szCs w:val="24"/>
+        </w:rPr>
+      </w:pPr>
+      <w:r>
+        <w:rPr>
+          <w:noProof/>
+          <w:lang w:eastAsia="pt-BR"/>
+        </w:rPr>
+        <w:drawing>
+          <wp:inline distT="0" distB="0" distL="0" distR="0" wp14:anchorId="1F1C7499" wp14:editId="12B28BCA">
+            <wp:extent cx="5400040" cy="3000022"/>
+            <wp:effectExtent l="0" t="0" r="0" b="0"/>
+            <wp:docPr id="3" name="Imagem 3"/>
+            <wp:cNvGraphicFramePr>
+              <a:graphicFrameLocks xmlns:a="http://schemas.openxmlformats.org/drawingml/2006/main" noChangeAspect="1"/>
+            </wp:cNvGraphicFramePr>
+            <a:graphic xmlns:a="http://schemas.openxmlformats.org/drawingml/2006/main">
+              <a:graphicData uri="http://schemas.openxmlformats.org/drawingml/2006/picture">
+                <pic:pic xmlns:pic="http://schemas.openxmlformats.org/drawingml/2006/picture">
+                  <pic:nvPicPr>
+                    <pic:cNvPr id="0" name=""/>
+                    <pic:cNvPicPr/>
+                  </pic:nvPicPr>
+                  <pic:blipFill>
+                    <a:blip r:embed="rId8"/>
+                    <a:stretch>
+                      <a:fillRect/>
+                    </a:stretch>
+                  </pic:blipFill>
+                  <pic:spPr>
+                    <a:xfrm>
+                      <a:off x="0" y="0"/>
+                      <a:ext cx="5400040" cy="3000022"/>
+                    </a:xfrm>
+                    <a:prstGeom prst="rect">
+                      <a:avLst/>
+                    </a:prstGeom>
+                  </pic:spPr>
+                </pic:pic>
+              </a:graphicData>
+            </a:graphic>
+          </wp:inline>
+        </w:drawing>
+      </w:r>
     </w:p>
     <w:sectPr>
       <w:pgSz w:w="11906" w:h="16838"/>

</xml_diff>